<commit_message>
Cambios en la DB y optimización de vistas
</commit_message>
<xml_diff>
--- a/public/documents/Primer_Informe_Plantilla.docx
+++ b/public/documents/Primer_Informe_Plantilla.docx
@@ -58,7 +58,7 @@
           <w:lang w:val="es-ES"/>
         </w:rPr>
         <w:drawing>
-          <wp:inline distT="0" distB="0" distL="0" distR="0" wp14:anchorId="638A867F" wp14:editId="10856D16">
+          <wp:inline distT="0" distB="0" distL="0" distR="0" wp14:anchorId="638A867F" wp14:editId="3AC30B36">
             <wp:extent cx="1535723" cy="1633167"/>
             <wp:effectExtent l="0" t="0" r="7620" b="5715"/>
             <wp:docPr id="1" name="Imagen 1"/>
@@ -159,7 +159,7 @@
           <w:szCs w:val="24"/>
           <w:lang w:val="es-ES"/>
         </w:rPr>
-        <w:t>Docente Investigador:</w:t>
+        <w:t>Docente Investigador</w:t>
       </w:r>
     </w:p>
     <w:p>
@@ -211,7 +211,7 @@
           <w:szCs w:val="24"/>
           <w:lang w:val="es-ES"/>
         </w:rPr>
-        <w:t>Asignatura:</w:t>
+        <w:t>Asignatura</w:t>
       </w:r>
     </w:p>
     <w:p>
@@ -257,7 +257,7 @@
           <w:szCs w:val="24"/>
           <w:lang w:val="es-ES"/>
         </w:rPr>
-        <w:t>Temática de investigación:</w:t>
+        <w:t>Temática de investigación</w:t>
       </w:r>
     </w:p>
     <w:p>
@@ -303,7 +303,7 @@
           <w:szCs w:val="24"/>
           <w:lang w:val="es-ES"/>
         </w:rPr>
-        <w:t>Ciclo I · 2023</w:t>
+        <w:t>${cycle}</w:t>
       </w:r>
     </w:p>
     <w:p>
@@ -332,7 +332,7 @@
           <w:szCs w:val="24"/>
           <w:lang w:val="es-ES"/>
         </w:rPr>
-        <w:t>Estudiantes de Equipo de apoyo:</w:t>
+        <w:t>Estudiantes de Equipo de apoyo</w:t>
       </w:r>
     </w:p>
     <w:p>
@@ -350,7 +350,7 @@
           <w:szCs w:val="24"/>
           <w:lang w:val="en-US"/>
         </w:rPr>
-        <w:t>${nameStudent1}</w:t>
+        <w:t>${nameStudent}</w:t>
       </w:r>
     </w:p>
     <w:p>
@@ -362,30 +362,36 @@
           <w:lang w:val="en-US"/>
         </w:rPr>
       </w:pPr>
-      <w:r>
+    </w:p>
+    <w:p>
+      <w:pPr>
+        <w:jc w:val="center"/>
         <w:rPr>
           <w:rFonts w:ascii="Arial" w:hAnsi="Arial" w:cs="Arial"/>
           <w:szCs w:val="24"/>
           <w:lang w:val="en-US"/>
         </w:rPr>
-        <w:t>${nameStudent</w:t>
-      </w:r>
-      <w:r>
+      </w:pPr>
+    </w:p>
+    <w:p>
+      <w:pPr>
+        <w:jc w:val="center"/>
         <w:rPr>
           <w:rFonts w:ascii="Arial" w:hAnsi="Arial" w:cs="Arial"/>
           <w:szCs w:val="24"/>
           <w:lang w:val="en-US"/>
         </w:rPr>
-        <w:t>2</w:t>
-      </w:r>
-      <w:r>
+      </w:pPr>
+    </w:p>
+    <w:p>
+      <w:pPr>
+        <w:jc w:val="center"/>
         <w:rPr>
           <w:rFonts w:ascii="Arial" w:hAnsi="Arial" w:cs="Arial"/>
           <w:szCs w:val="24"/>
           <w:lang w:val="en-US"/>
         </w:rPr>
-        <w:t>}</w:t>
-      </w:r>
+      </w:pPr>
     </w:p>
     <w:p>
       <w:pPr>
@@ -396,134 +402,23 @@
           <w:lang w:val="en-US"/>
         </w:rPr>
       </w:pPr>
+    </w:p>
+    <w:p>
+      <w:pPr>
+        <w:jc w:val="center"/>
+        <w:rPr>
+          <w:rFonts w:ascii="Arial" w:hAnsi="Arial" w:cs="Arial"/>
+          <w:lang w:val="en-US"/>
+        </w:rPr>
+      </w:pPr>
       <w:r>
         <w:rPr>
           <w:rFonts w:ascii="Arial" w:hAnsi="Arial" w:cs="Arial"/>
           <w:szCs w:val="24"/>
           <w:lang w:val="en-US"/>
         </w:rPr>
-        <w:t>${nameStudent</w:t>
-      </w:r>
-      <w:r>
-        <w:rPr>
-          <w:rFonts w:ascii="Arial" w:hAnsi="Arial" w:cs="Arial"/>
-          <w:szCs w:val="24"/>
-          <w:lang w:val="en-US"/>
-        </w:rPr>
-        <w:t>3</w:t>
-      </w:r>
-      <w:r>
-        <w:rPr>
-          <w:rFonts w:ascii="Arial" w:hAnsi="Arial" w:cs="Arial"/>
-          <w:szCs w:val="24"/>
-          <w:lang w:val="en-US"/>
-        </w:rPr>
-        <w:t>}</w:t>
-      </w:r>
-    </w:p>
-    <w:p>
-      <w:pPr>
-        <w:jc w:val="center"/>
-        <w:rPr>
-          <w:rFonts w:ascii="Arial" w:hAnsi="Arial" w:cs="Arial"/>
-          <w:szCs w:val="24"/>
-          <w:lang w:val="en-US"/>
-        </w:rPr>
-      </w:pPr>
-      <w:r>
-        <w:rPr>
-          <w:rFonts w:ascii="Arial" w:hAnsi="Arial" w:cs="Arial"/>
-          <w:szCs w:val="24"/>
-          <w:lang w:val="en-US"/>
-        </w:rPr>
-        <w:t>${nameStudent</w:t>
-      </w:r>
-      <w:r>
-        <w:rPr>
-          <w:rFonts w:ascii="Arial" w:hAnsi="Arial" w:cs="Arial"/>
-          <w:szCs w:val="24"/>
-          <w:lang w:val="en-US"/>
-        </w:rPr>
-        <w:t>4</w:t>
-      </w:r>
-      <w:r>
-        <w:rPr>
-          <w:rFonts w:ascii="Arial" w:hAnsi="Arial" w:cs="Arial"/>
-          <w:szCs w:val="24"/>
-          <w:lang w:val="en-US"/>
-        </w:rPr>
-        <w:t>}</w:t>
-      </w:r>
-    </w:p>
-    <w:p>
-      <w:pPr>
-        <w:jc w:val="center"/>
-        <w:rPr>
-          <w:rFonts w:ascii="Arial" w:hAnsi="Arial" w:cs="Arial"/>
-          <w:szCs w:val="24"/>
-          <w:lang w:val="en-US"/>
-        </w:rPr>
-      </w:pPr>
-      <w:r>
-        <w:rPr>
-          <w:rFonts w:ascii="Arial" w:hAnsi="Arial" w:cs="Arial"/>
-          <w:szCs w:val="24"/>
-          <w:lang w:val="en-US"/>
-        </w:rPr>
-        <w:t>${nameStudent</w:t>
-      </w:r>
-      <w:r>
-        <w:rPr>
-          <w:rFonts w:ascii="Arial" w:hAnsi="Arial" w:cs="Arial"/>
-          <w:szCs w:val="24"/>
-          <w:lang w:val="en-US"/>
-        </w:rPr>
-        <w:t>5</w:t>
-      </w:r>
-      <w:r>
-        <w:rPr>
-          <w:rFonts w:ascii="Arial" w:hAnsi="Arial" w:cs="Arial"/>
-          <w:szCs w:val="24"/>
-          <w:lang w:val="en-US"/>
-        </w:rPr>
-        <w:t>}</w:t>
-      </w:r>
-    </w:p>
-    <w:p>
-      <w:pPr>
-        <w:jc w:val="center"/>
-        <w:rPr>
-          <w:rFonts w:ascii="Arial" w:hAnsi="Arial" w:cs="Arial"/>
-          <w:szCs w:val="24"/>
-          <w:lang w:val="en-US"/>
-        </w:rPr>
-      </w:pPr>
-    </w:p>
-    <w:p>
-      <w:pPr>
-        <w:jc w:val="center"/>
-        <w:rPr>
-          <w:rFonts w:ascii="Arial" w:hAnsi="Arial" w:cs="Arial"/>
-          <w:szCs w:val="24"/>
-          <w:lang w:val="en-US"/>
-        </w:rPr>
-      </w:pPr>
-      <w:r>
-        <w:rPr>
-          <w:rFonts w:ascii="Arial" w:hAnsi="Arial" w:cs="Arial"/>
-          <w:szCs w:val="24"/>
-          <w:lang w:val="en-US"/>
-        </w:rPr>
         <w:t>Santa Ana, ${date}</w:t>
       </w:r>
-    </w:p>
-    <w:p>
-      <w:pPr>
-        <w:rPr>
-          <w:rFonts w:ascii="Arial" w:hAnsi="Arial" w:cs="Arial"/>
-          <w:lang w:val="en-US"/>
-        </w:rPr>
-      </w:pPr>
     </w:p>
     <w:p>
       <w:pPr>
@@ -542,12 +437,15 @@
         <w:rPr>
           <w:rFonts w:ascii="Arial" w:hAnsi="Arial" w:cs="Arial"/>
         </w:rPr>
+        <w:lastRenderedPageBreak/>
         <w:t>Método elegido para la orientación del equipo:</w:t>
       </w:r>
     </w:p>
     <w:p>
       <w:pPr>
-        <w:ind w:left="720"/>
+        <w:pStyle w:val="Prrafodelista"/>
+        <w:spacing w:after="160"/>
+        <w:jc w:val="left"/>
         <w:rPr>
           <w:rFonts w:ascii="Arial" w:hAnsi="Arial" w:cs="Arial"/>
         </w:rPr>
@@ -561,7 +459,9 @@
     </w:p>
     <w:p>
       <w:pPr>
-        <w:ind w:left="720"/>
+        <w:pStyle w:val="Prrafodelista"/>
+        <w:spacing w:after="160"/>
+        <w:jc w:val="left"/>
         <w:rPr>
           <w:rFonts w:ascii="Arial" w:hAnsi="Arial" w:cs="Arial"/>
         </w:rPr>
@@ -571,20 +471,6 @@
           <w:rFonts w:ascii="Arial" w:hAnsi="Arial" w:cs="Arial"/>
         </w:rPr>
         <w:t>${induction}</w:t>
-      </w:r>
-    </w:p>
-    <w:p>
-      <w:pPr>
-        <w:ind w:left="720"/>
-        <w:rPr>
-          <w:rFonts w:ascii="Arial" w:hAnsi="Arial" w:cs="Arial"/>
-        </w:rPr>
-      </w:pPr>
-      <w:r>
-        <w:rPr>
-          <w:rFonts w:ascii="Arial" w:hAnsi="Arial" w:cs="Arial"/>
-        </w:rPr>
-        <w:t>${teamBehavior}</w:t>
       </w:r>
     </w:p>
     <w:p>
@@ -623,7 +509,8 @@
     </w:p>
     <w:p>
       <w:pPr>
-        <w:ind w:left="708"/>
+        <w:pStyle w:val="Prrafodelista"/>
+        <w:spacing w:after="160"/>
         <w:rPr>
           <w:rFonts w:ascii="Arial" w:hAnsi="Arial" w:cs="Arial"/>
         </w:rPr>
@@ -683,26 +570,781 @@
         <w:rPr>
           <w:rFonts w:ascii="Arial" w:hAnsi="Arial" w:cs="Arial"/>
         </w:rPr>
-        <w:t>${volcado}</w:t>
+        <w:t xml:space="preserve">El </w:t>
       </w:r>
-    </w:p>
-    <w:p>
-      <w:pPr>
-        <w:ind w:left="708"/>
-        <w:rPr>
-          <w:rFonts w:ascii="Arial" w:hAnsi="Arial" w:cs="Arial"/>
-        </w:rPr>
-      </w:pPr>
       <w:r>
         <w:rPr>
           <w:rFonts w:ascii="Arial" w:hAnsi="Arial" w:cs="Arial"/>
         </w:rPr>
-        <w:t>El Resultado de la investigación es la siguiente:</w:t>
+        <w:t>r</w:t>
+      </w:r>
+      <w:r>
+        <w:rPr>
+          <w:rFonts w:ascii="Arial" w:hAnsi="Arial" w:cs="Arial"/>
+        </w:rPr>
+        <w:t>esultado de la investigación es la siguiente:</w:t>
       </w:r>
     </w:p>
     <w:tbl>
       <w:tblPr>
-        <w:tblW w:w="8828" w:type="dxa"/>
+        <w:tblW w:w="8848" w:type="dxa"/>
+        <w:tblBorders>
+          <w:top w:val="single" w:sz="4" w:space="0" w:color="auto"/>
+          <w:left w:val="single" w:sz="4" w:space="0" w:color="auto"/>
+          <w:bottom w:val="single" w:sz="4" w:space="0" w:color="auto"/>
+          <w:right w:val="single" w:sz="4" w:space="0" w:color="auto"/>
+          <w:insideH w:val="single" w:sz="4" w:space="0" w:color="auto"/>
+          <w:insideV w:val="single" w:sz="4" w:space="0" w:color="auto"/>
+        </w:tblBorders>
+        <w:tblLayout w:type="fixed"/>
+        <w:tblCellMar>
+          <w:left w:w="0" w:type="dxa"/>
+          <w:right w:w="0" w:type="dxa"/>
+        </w:tblCellMar>
+        <w:tblLook w:val="04A0" w:firstRow="1" w:lastRow="0" w:firstColumn="1" w:lastColumn="0" w:noHBand="0" w:noVBand="1"/>
+      </w:tblPr>
+      <w:tblGrid>
+        <w:gridCol w:w="1106"/>
+        <w:gridCol w:w="1716"/>
+        <w:gridCol w:w="962"/>
+        <w:gridCol w:w="1828"/>
+        <w:gridCol w:w="2888"/>
+        <w:gridCol w:w="348"/>
+      </w:tblGrid>
+      <w:tr>
+        <w:trPr>
+          <w:trHeight w:val="430"/>
+        </w:trPr>
+        <w:tc>
+          <w:tcPr>
+            <w:tcW w:w="1106" w:type="dxa"/>
+            <w:tcMar>
+              <w:top w:w="30" w:type="dxa"/>
+              <w:left w:w="45" w:type="dxa"/>
+              <w:bottom w:w="30" w:type="dxa"/>
+              <w:right w:w="45" w:type="dxa"/>
+            </w:tcMar>
+            <w:vAlign w:val="bottom"/>
+            <w:hideMark/>
+          </w:tcPr>
+          <w:p>
+            <w:pPr>
+              <w:spacing w:line="240" w:lineRule="auto"/>
+              <w:jc w:val="center"/>
+              <w:rPr>
+                <w:rFonts w:ascii="Arial" w:hAnsi="Arial" w:cs="Arial"/>
+                <w:color w:val="000000" w:themeColor="text1"/>
+                <w:sz w:val="22"/>
+              </w:rPr>
+            </w:pPr>
+            <w:r>
+              <w:rPr>
+                <w:rFonts w:ascii="Arial" w:hAnsi="Arial" w:cs="Arial"/>
+                <w:color w:val="000000" w:themeColor="text1"/>
+                <w:sz w:val="22"/>
+              </w:rPr>
+              <w:t>FUENTE</w:t>
+            </w:r>
+          </w:p>
+        </w:tc>
+        <w:tc>
+          <w:tcPr>
+            <w:tcW w:w="1716" w:type="dxa"/>
+            <w:tcMar>
+              <w:top w:w="30" w:type="dxa"/>
+              <w:left w:w="45" w:type="dxa"/>
+              <w:bottom w:w="30" w:type="dxa"/>
+              <w:right w:w="45" w:type="dxa"/>
+            </w:tcMar>
+            <w:vAlign w:val="bottom"/>
+            <w:hideMark/>
+          </w:tcPr>
+          <w:p>
+            <w:pPr>
+              <w:spacing w:line="240" w:lineRule="auto"/>
+              <w:jc w:val="center"/>
+              <w:rPr>
+                <w:rFonts w:ascii="Arial" w:hAnsi="Arial" w:cs="Arial"/>
+                <w:color w:val="000000" w:themeColor="text1"/>
+                <w:sz w:val="22"/>
+              </w:rPr>
+            </w:pPr>
+            <w:r>
+              <w:rPr>
+                <w:rFonts w:ascii="Arial" w:hAnsi="Arial" w:cs="Arial"/>
+                <w:color w:val="000000" w:themeColor="text1"/>
+                <w:sz w:val="22"/>
+              </w:rPr>
+              <w:t>AUTOR</w:t>
+            </w:r>
+          </w:p>
+        </w:tc>
+        <w:tc>
+          <w:tcPr>
+            <w:tcW w:w="962" w:type="dxa"/>
+            <w:tcMar>
+              <w:top w:w="30" w:type="dxa"/>
+              <w:left w:w="45" w:type="dxa"/>
+              <w:bottom w:w="30" w:type="dxa"/>
+              <w:right w:w="45" w:type="dxa"/>
+            </w:tcMar>
+            <w:vAlign w:val="bottom"/>
+            <w:hideMark/>
+          </w:tcPr>
+          <w:p>
+            <w:pPr>
+              <w:spacing w:line="240" w:lineRule="auto"/>
+              <w:jc w:val="center"/>
+              <w:rPr>
+                <w:rFonts w:ascii="Arial" w:hAnsi="Arial" w:cs="Arial"/>
+                <w:color w:val="000000" w:themeColor="text1"/>
+                <w:sz w:val="22"/>
+              </w:rPr>
+            </w:pPr>
+            <w:r>
+              <w:rPr>
+                <w:rFonts w:ascii="Arial" w:hAnsi="Arial" w:cs="Arial"/>
+                <w:color w:val="000000" w:themeColor="text1"/>
+                <w:sz w:val="22"/>
+              </w:rPr>
+              <w:t>AÑO</w:t>
+            </w:r>
+          </w:p>
+        </w:tc>
+        <w:tc>
+          <w:tcPr>
+            <w:tcW w:w="1828" w:type="dxa"/>
+            <w:tcMar>
+              <w:top w:w="30" w:type="dxa"/>
+              <w:left w:w="45" w:type="dxa"/>
+              <w:bottom w:w="30" w:type="dxa"/>
+              <w:right w:w="45" w:type="dxa"/>
+            </w:tcMar>
+            <w:vAlign w:val="bottom"/>
+            <w:hideMark/>
+          </w:tcPr>
+          <w:p>
+            <w:pPr>
+              <w:spacing w:line="240" w:lineRule="auto"/>
+              <w:jc w:val="center"/>
+              <w:rPr>
+                <w:rFonts w:ascii="Arial" w:hAnsi="Arial" w:cs="Arial"/>
+                <w:color w:val="000000" w:themeColor="text1"/>
+                <w:sz w:val="22"/>
+              </w:rPr>
+            </w:pPr>
+            <w:r>
+              <w:rPr>
+                <w:rFonts w:ascii="Arial" w:hAnsi="Arial" w:cs="Arial"/>
+                <w:color w:val="000000" w:themeColor="text1"/>
+                <w:sz w:val="22"/>
+              </w:rPr>
+              <w:t>TIPO D</w:t>
+            </w:r>
+            <w:r>
+              <w:rPr>
+                <w:rFonts w:ascii="Arial" w:hAnsi="Arial" w:cs="Arial"/>
+                <w:color w:val="000000" w:themeColor="text1"/>
+                <w:sz w:val="22"/>
+              </w:rPr>
+              <w:t xml:space="preserve">E </w:t>
+            </w:r>
+            <w:r>
+              <w:rPr>
+                <w:rFonts w:ascii="Arial" w:hAnsi="Arial" w:cs="Arial"/>
+                <w:color w:val="000000" w:themeColor="text1"/>
+                <w:sz w:val="22"/>
+              </w:rPr>
+              <w:t>MEDIO</w:t>
+            </w:r>
+          </w:p>
+        </w:tc>
+        <w:tc>
+          <w:tcPr>
+            <w:tcW w:w="2888" w:type="dxa"/>
+            <w:tcMar>
+              <w:top w:w="30" w:type="dxa"/>
+              <w:left w:w="45" w:type="dxa"/>
+              <w:bottom w:w="30" w:type="dxa"/>
+              <w:right w:w="45" w:type="dxa"/>
+            </w:tcMar>
+            <w:vAlign w:val="bottom"/>
+            <w:hideMark/>
+          </w:tcPr>
+          <w:p>
+            <w:pPr>
+              <w:spacing w:line="240" w:lineRule="auto"/>
+              <w:jc w:val="center"/>
+              <w:rPr>
+                <w:rFonts w:ascii="Arial" w:hAnsi="Arial" w:cs="Arial"/>
+                <w:color w:val="000000" w:themeColor="text1"/>
+                <w:sz w:val="22"/>
+              </w:rPr>
+            </w:pPr>
+            <w:r>
+              <w:rPr>
+                <w:rFonts w:ascii="Arial" w:hAnsi="Arial" w:cs="Arial"/>
+                <w:color w:val="000000" w:themeColor="text1"/>
+                <w:sz w:val="22"/>
+              </w:rPr>
+              <w:t>ENLACE</w:t>
+            </w:r>
+          </w:p>
+        </w:tc>
+        <w:tc>
+          <w:tcPr>
+            <w:tcW w:w="348" w:type="dxa"/>
+          </w:tcPr>
+          <w:p>
+            <w:pPr>
+              <w:spacing w:line="240" w:lineRule="auto"/>
+              <w:jc w:val="center"/>
+              <w:rPr>
+                <w:rFonts w:ascii="Arial" w:hAnsi="Arial" w:cs="Arial"/>
+                <w:color w:val="000000" w:themeColor="text1"/>
+                <w:sz w:val="16"/>
+                <w:szCs w:val="16"/>
+              </w:rPr>
+            </w:pPr>
+            <w:r>
+              <w:rPr>
+                <w:rFonts w:ascii="Arial" w:hAnsi="Arial" w:cs="Arial"/>
+                <w:color w:val="000000" w:themeColor="text1"/>
+                <w:sz w:val="16"/>
+                <w:szCs w:val="16"/>
+              </w:rPr>
+              <w:t>Id</w:t>
+            </w:r>
+          </w:p>
+        </w:tc>
+      </w:tr>
+      <w:tr>
+        <w:trPr>
+          <w:trHeight w:val="352"/>
+        </w:trPr>
+        <w:tc>
+          <w:tcPr>
+            <w:tcW w:w="1106" w:type="dxa"/>
+            <w:tcMar>
+              <w:top w:w="30" w:type="dxa"/>
+              <w:left w:w="45" w:type="dxa"/>
+              <w:bottom w:w="30" w:type="dxa"/>
+              <w:right w:w="45" w:type="dxa"/>
+            </w:tcMar>
+            <w:vAlign w:val="bottom"/>
+            <w:hideMark/>
+          </w:tcPr>
+          <w:p>
+            <w:pPr>
+              <w:spacing w:line="240" w:lineRule="auto"/>
+              <w:rPr>
+                <w:rFonts w:ascii="Arial" w:hAnsi="Arial" w:cs="Arial"/>
+                <w:color w:val="000000" w:themeColor="text1"/>
+                <w:sz w:val="22"/>
+              </w:rPr>
+            </w:pPr>
+            <w:r>
+              <w:rPr>
+                <w:rFonts w:ascii="Arial" w:hAnsi="Arial" w:cs="Arial"/>
+                <w:color w:val="000000" w:themeColor="text1"/>
+                <w:sz w:val="22"/>
+              </w:rPr>
+              <w:t>${source</w:t>
+            </w:r>
+            <w:r>
+              <w:rPr>
+                <w:rFonts w:ascii="Arial" w:hAnsi="Arial" w:cs="Arial"/>
+                <w:color w:val="000000" w:themeColor="text1"/>
+                <w:sz w:val="22"/>
+              </w:rPr>
+              <w:t>II</w:t>
+            </w:r>
+            <w:r>
+              <w:rPr>
+                <w:rFonts w:ascii="Arial" w:hAnsi="Arial" w:cs="Arial"/>
+                <w:color w:val="000000" w:themeColor="text1"/>
+                <w:sz w:val="22"/>
+              </w:rPr>
+              <w:t xml:space="preserve">} </w:t>
+            </w:r>
+          </w:p>
+        </w:tc>
+        <w:tc>
+          <w:tcPr>
+            <w:tcW w:w="1716" w:type="dxa"/>
+            <w:shd w:val="clear" w:color="auto" w:fill="FFFFFF"/>
+            <w:tcMar>
+              <w:top w:w="30" w:type="dxa"/>
+              <w:left w:w="45" w:type="dxa"/>
+              <w:bottom w:w="30" w:type="dxa"/>
+              <w:right w:w="45" w:type="dxa"/>
+            </w:tcMar>
+            <w:vAlign w:val="bottom"/>
+            <w:hideMark/>
+          </w:tcPr>
+          <w:p>
+            <w:pPr>
+              <w:spacing w:line="240" w:lineRule="auto"/>
+              <w:jc w:val="center"/>
+              <w:rPr>
+                <w:rFonts w:ascii="Arial" w:hAnsi="Arial" w:cs="Arial"/>
+                <w:color w:val="000000" w:themeColor="text1"/>
+                <w:sz w:val="22"/>
+              </w:rPr>
+            </w:pPr>
+            <w:r>
+              <w:rPr>
+                <w:rFonts w:ascii="Arial" w:hAnsi="Arial" w:cs="Arial"/>
+                <w:sz w:val="22"/>
+              </w:rPr>
+              <w:t>${author</w:t>
+            </w:r>
+            <w:r>
+              <w:rPr>
+                <w:rFonts w:ascii="Arial" w:hAnsi="Arial" w:cs="Arial"/>
+                <w:sz w:val="22"/>
+              </w:rPr>
+              <w:t>II</w:t>
+            </w:r>
+            <w:r>
+              <w:rPr>
+                <w:rFonts w:ascii="Arial" w:hAnsi="Arial" w:cs="Arial"/>
+                <w:sz w:val="22"/>
+              </w:rPr>
+              <w:t>}</w:t>
+            </w:r>
+          </w:p>
+        </w:tc>
+        <w:tc>
+          <w:tcPr>
+            <w:tcW w:w="962" w:type="dxa"/>
+            <w:tcMar>
+              <w:top w:w="30" w:type="dxa"/>
+              <w:left w:w="45" w:type="dxa"/>
+              <w:bottom w:w="30" w:type="dxa"/>
+              <w:right w:w="45" w:type="dxa"/>
+            </w:tcMar>
+            <w:vAlign w:val="bottom"/>
+            <w:hideMark/>
+          </w:tcPr>
+          <w:p>
+            <w:pPr>
+              <w:spacing w:line="240" w:lineRule="auto"/>
+              <w:jc w:val="center"/>
+              <w:rPr>
+                <w:rFonts w:ascii="Arial" w:hAnsi="Arial" w:cs="Arial"/>
+                <w:color w:val="000000" w:themeColor="text1"/>
+                <w:sz w:val="22"/>
+              </w:rPr>
+            </w:pPr>
+            <w:r>
+              <w:rPr>
+                <w:rFonts w:ascii="Arial" w:hAnsi="Arial" w:cs="Arial"/>
+                <w:sz w:val="22"/>
+              </w:rPr>
+              <w:t>${year</w:t>
+            </w:r>
+            <w:r>
+              <w:rPr>
+                <w:rFonts w:ascii="Arial" w:hAnsi="Arial" w:cs="Arial"/>
+                <w:sz w:val="22"/>
+              </w:rPr>
+              <w:t>II</w:t>
+            </w:r>
+            <w:r>
+              <w:rPr>
+                <w:rFonts w:ascii="Arial" w:hAnsi="Arial" w:cs="Arial"/>
+                <w:sz w:val="22"/>
+              </w:rPr>
+              <w:t>}</w:t>
+            </w:r>
+          </w:p>
+        </w:tc>
+        <w:tc>
+          <w:tcPr>
+            <w:tcW w:w="1828" w:type="dxa"/>
+            <w:tcMar>
+              <w:top w:w="30" w:type="dxa"/>
+              <w:left w:w="45" w:type="dxa"/>
+              <w:bottom w:w="30" w:type="dxa"/>
+              <w:right w:w="45" w:type="dxa"/>
+            </w:tcMar>
+            <w:hideMark/>
+          </w:tcPr>
+          <w:p>
+            <w:pPr>
+              <w:spacing w:line="240" w:lineRule="auto"/>
+              <w:jc w:val="center"/>
+              <w:rPr>
+                <w:rFonts w:ascii="Arial" w:hAnsi="Arial" w:cs="Arial"/>
+                <w:sz w:val="22"/>
+              </w:rPr>
+            </w:pPr>
+          </w:p>
+          <w:p>
+            <w:pPr>
+              <w:spacing w:line="240" w:lineRule="auto"/>
+              <w:jc w:val="center"/>
+              <w:rPr>
+                <w:rFonts w:ascii="Arial" w:hAnsi="Arial" w:cs="Arial"/>
+                <w:color w:val="000000" w:themeColor="text1"/>
+                <w:sz w:val="22"/>
+              </w:rPr>
+            </w:pPr>
+            <w:r>
+              <w:rPr>
+                <w:rFonts w:ascii="Arial" w:hAnsi="Arial" w:cs="Arial"/>
+                <w:sz w:val="22"/>
+              </w:rPr>
+              <w:t>${</w:t>
+            </w:r>
+            <w:r>
+              <w:rPr>
+                <w:rFonts w:ascii="Arial" w:hAnsi="Arial" w:cs="Arial"/>
+                <w:sz w:val="22"/>
+              </w:rPr>
+              <w:t>average</w:t>
+            </w:r>
+            <w:r>
+              <w:rPr>
+                <w:rFonts w:ascii="Arial" w:hAnsi="Arial" w:cs="Arial"/>
+                <w:sz w:val="22"/>
+              </w:rPr>
+              <w:t>Type</w:t>
+            </w:r>
+            <w:r>
+              <w:rPr>
+                <w:rFonts w:ascii="Arial" w:hAnsi="Arial" w:cs="Arial"/>
+                <w:sz w:val="22"/>
+              </w:rPr>
+              <w:t>II</w:t>
+            </w:r>
+            <w:r>
+              <w:rPr>
+                <w:rFonts w:ascii="Arial" w:hAnsi="Arial" w:cs="Arial"/>
+                <w:sz w:val="22"/>
+              </w:rPr>
+              <w:t>}</w:t>
+            </w:r>
+          </w:p>
+        </w:tc>
+        <w:tc>
+          <w:tcPr>
+            <w:tcW w:w="2888" w:type="dxa"/>
+            <w:shd w:val="clear" w:color="auto" w:fill="F8F8F8"/>
+            <w:tcMar>
+              <w:top w:w="30" w:type="dxa"/>
+              <w:left w:w="45" w:type="dxa"/>
+              <w:bottom w:w="30" w:type="dxa"/>
+              <w:right w:w="45" w:type="dxa"/>
+            </w:tcMar>
+            <w:vAlign w:val="bottom"/>
+            <w:hideMark/>
+          </w:tcPr>
+          <w:p>
+            <w:pPr>
+              <w:spacing w:line="240" w:lineRule="auto"/>
+              <w:jc w:val="center"/>
+              <w:rPr>
+                <w:rFonts w:ascii="Arial" w:hAnsi="Arial" w:cs="Arial"/>
+                <w:color w:val="00B0F0"/>
+                <w:sz w:val="22"/>
+                <w:u w:val="single"/>
+              </w:rPr>
+            </w:pPr>
+            <w:r>
+              <w:rPr>
+                <w:rFonts w:ascii="Arial" w:hAnsi="Arial" w:cs="Arial"/>
+                <w:color w:val="00B0F0"/>
+                <w:sz w:val="22"/>
+                <w:u w:val="single"/>
+              </w:rPr>
+              <w:t>${link</w:t>
+            </w:r>
+            <w:r>
+              <w:rPr>
+                <w:rFonts w:ascii="Arial" w:hAnsi="Arial" w:cs="Arial"/>
+                <w:color w:val="00B0F0"/>
+                <w:sz w:val="22"/>
+                <w:u w:val="single"/>
+              </w:rPr>
+              <w:t>II</w:t>
+            </w:r>
+            <w:r>
+              <w:rPr>
+                <w:rFonts w:ascii="Arial" w:hAnsi="Arial" w:cs="Arial"/>
+                <w:color w:val="00B0F0"/>
+                <w:sz w:val="22"/>
+                <w:u w:val="single"/>
+              </w:rPr>
+              <w:t>}</w:t>
+            </w:r>
+          </w:p>
+        </w:tc>
+        <w:tc>
+          <w:tcPr>
+            <w:tcW w:w="348" w:type="dxa"/>
+            <w:shd w:val="clear" w:color="auto" w:fill="F8F8F8"/>
+          </w:tcPr>
+          <w:p>
+            <w:pPr>
+              <w:spacing w:line="240" w:lineRule="auto"/>
+              <w:rPr>
+                <w:rFonts w:ascii="Arial" w:hAnsi="Arial" w:cs="Arial"/>
+                <w:sz w:val="16"/>
+                <w:szCs w:val="16"/>
+              </w:rPr>
+            </w:pPr>
+            <w:r>
+              <w:rPr>
+                <w:rFonts w:ascii="Arial" w:hAnsi="Arial" w:cs="Arial"/>
+                <w:sz w:val="16"/>
+                <w:szCs w:val="16"/>
+              </w:rPr>
+              <w:t>${</w:t>
+            </w:r>
+            <w:r>
+              <w:rPr>
+                <w:rFonts w:ascii="Arial" w:hAnsi="Arial" w:cs="Arial"/>
+                <w:sz w:val="16"/>
+                <w:szCs w:val="16"/>
+              </w:rPr>
+              <w:t>s</w:t>
+            </w:r>
+            <w:r>
+              <w:rPr>
+                <w:rFonts w:ascii="Arial" w:hAnsi="Arial" w:cs="Arial"/>
+                <w:sz w:val="16"/>
+                <w:szCs w:val="16"/>
+              </w:rPr>
+              <w:t>Id}</w:t>
+            </w:r>
+          </w:p>
+        </w:tc>
+      </w:tr>
+    </w:tbl>
+    <w:p>
+      <w:pPr>
+        <w:spacing w:after="160" w:line="240" w:lineRule="auto"/>
+        <w:jc w:val="left"/>
+        <w:rPr>
+          <w:rFonts w:ascii="Arial" w:hAnsi="Arial" w:cs="Arial"/>
+        </w:rPr>
+      </w:pPr>
+    </w:p>
+    <w:p>
+      <w:pPr>
+        <w:pStyle w:val="Prrafodelista"/>
+        <w:numPr>
+          <w:ilvl w:val="0"/>
+          <w:numId w:val="1"/>
+        </w:numPr>
+        <w:spacing w:after="160"/>
+        <w:rPr>
+          <w:rFonts w:ascii="Arial" w:hAnsi="Arial" w:cs="Arial"/>
+        </w:rPr>
+      </w:pPr>
+      <w:r>
+        <w:rPr>
+          <w:rFonts w:ascii="Arial" w:hAnsi="Arial" w:cs="Arial"/>
+        </w:rPr>
+        <w:t>Resumen de las Reuniones y definición de objetivos:</w:t>
+      </w:r>
+    </w:p>
+    <w:p>
+      <w:pPr>
+        <w:pStyle w:val="Prrafodelista"/>
+        <w:spacing w:after="160"/>
+        <w:rPr>
+          <w:rFonts w:ascii="Arial" w:hAnsi="Arial" w:cs="Arial"/>
+        </w:rPr>
+      </w:pPr>
+      <w:r>
+        <w:rPr>
+          <w:rFonts w:ascii="Arial" w:hAnsi="Arial" w:cs="Arial"/>
+        </w:rPr>
+        <w:t>${meetings}</w:t>
+      </w:r>
+    </w:p>
+    <w:tbl>
+      <w:tblPr>
+        <w:tblStyle w:val="Tablaconcuadrcula"/>
+        <w:tblW w:w="0" w:type="auto"/>
+        <w:tblInd w:w="720" w:type="dxa"/>
+        <w:tblLook w:val="04A0" w:firstRow="1" w:lastRow="0" w:firstColumn="1" w:lastColumn="0" w:noHBand="0" w:noVBand="1"/>
+      </w:tblPr>
+      <w:tblGrid>
+        <w:gridCol w:w="8108"/>
+      </w:tblGrid>
+      <w:tr>
+        <w:tc>
+          <w:tcPr>
+            <w:tcW w:w="8828" w:type="dxa"/>
+          </w:tcPr>
+          <w:p>
+            <w:pPr>
+              <w:rPr>
+                <w:rFonts w:ascii="Arial" w:hAnsi="Arial" w:cs="Arial"/>
+                <w:b/>
+                <w:bCs/>
+              </w:rPr>
+            </w:pPr>
+            <w:r>
+              <w:rPr>
+                <w:rFonts w:ascii="Arial" w:hAnsi="Arial" w:cs="Arial"/>
+                <w:b/>
+                <w:bCs/>
+              </w:rPr>
+              <w:t>Objetivo general</w:t>
+            </w:r>
+          </w:p>
+          <w:p>
+            <w:pPr>
+              <w:rPr>
+                <w:rFonts w:ascii="Arial" w:hAnsi="Arial" w:cs="Arial"/>
+              </w:rPr>
+            </w:pPr>
+            <w:r>
+              <w:rPr>
+                <w:rFonts w:ascii="Arial" w:hAnsi="Arial" w:cs="Arial"/>
+              </w:rPr>
+              <w:t>${generalObjetive}</w:t>
+            </w:r>
+            <w:r>
+              <w:rPr>
+                <w:rFonts w:ascii="Arial" w:hAnsi="Arial" w:cs="Arial"/>
+              </w:rPr>
+              <w:t xml:space="preserve"> $</w:t>
+            </w:r>
+            <w:r>
+              <w:rPr>
+                <w:rFonts w:ascii="Arial" w:hAnsi="Arial" w:cs="Arial"/>
+              </w:rPr>
+              <w:t>{idOG}</w:t>
+            </w:r>
+          </w:p>
+          <w:p>
+            <w:pPr>
+              <w:rPr>
+                <w:rFonts w:ascii="Arial" w:hAnsi="Arial" w:cs="Arial"/>
+                <w:b/>
+                <w:bCs/>
+              </w:rPr>
+            </w:pPr>
+            <w:r>
+              <w:rPr>
+                <w:rFonts w:ascii="Arial" w:hAnsi="Arial" w:cs="Arial"/>
+                <w:b/>
+                <w:bCs/>
+              </w:rPr>
+              <w:t>Objetivos específicos</w:t>
+            </w:r>
+          </w:p>
+          <w:tbl>
+            <w:tblPr>
+              <w:tblStyle w:val="Tablaconcuadrcula"/>
+              <w:tblW w:w="8097" w:type="dxa"/>
+              <w:tblLook w:val="04A0" w:firstRow="1" w:lastRow="0" w:firstColumn="1" w:lastColumn="0" w:noHBand="0" w:noVBand="1"/>
+            </w:tblPr>
+            <w:tblGrid>
+              <w:gridCol w:w="1044"/>
+              <w:gridCol w:w="7053"/>
+            </w:tblGrid>
+            <w:tr>
+              <w:tc>
+                <w:tcPr>
+                  <w:tcW w:w="1044" w:type="dxa"/>
+                </w:tcPr>
+                <w:p>
+                  <w:pPr>
+                    <w:rPr>
+                      <w:rFonts w:ascii="Arial" w:hAnsi="Arial" w:cs="Arial"/>
+                    </w:rPr>
+                  </w:pPr>
+                  <w:r>
+                    <w:rPr>
+                      <w:rFonts w:ascii="Arial" w:hAnsi="Arial" w:cs="Arial"/>
+                    </w:rPr>
+                    <w:t>${idOE}</w:t>
+                  </w:r>
+                </w:p>
+              </w:tc>
+              <w:tc>
+                <w:tcPr>
+                  <w:tcW w:w="7053" w:type="dxa"/>
+                </w:tcPr>
+                <w:p>
+                  <w:pPr>
+                    <w:rPr>
+                      <w:rFonts w:ascii="Arial" w:hAnsi="Arial" w:cs="Arial"/>
+                    </w:rPr>
+                  </w:pPr>
+                  <w:r>
+                    <w:rPr>
+                      <w:rFonts w:ascii="Arial" w:hAnsi="Arial" w:cs="Arial"/>
+                    </w:rPr>
+                    <w:t>${specificObjetive}</w:t>
+                  </w:r>
+                </w:p>
+              </w:tc>
+            </w:tr>
+          </w:tbl>
+          <w:p>
+            <w:pPr>
+              <w:rPr>
+                <w:rFonts w:ascii="Arial" w:hAnsi="Arial" w:cs="Arial"/>
+              </w:rPr>
+            </w:pPr>
+          </w:p>
+        </w:tc>
+      </w:tr>
+    </w:tbl>
+    <w:p>
+      <w:pPr>
+        <w:pStyle w:val="Prrafodelista"/>
+        <w:spacing w:after="160"/>
+        <w:rPr>
+          <w:rFonts w:ascii="Arial" w:hAnsi="Arial" w:cs="Arial"/>
+        </w:rPr>
+      </w:pPr>
+    </w:p>
+    <w:p>
+      <w:pPr>
+        <w:pStyle w:val="Prrafodelista"/>
+        <w:numPr>
+          <w:ilvl w:val="0"/>
+          <w:numId w:val="1"/>
+        </w:numPr>
+        <w:spacing w:after="160"/>
+        <w:rPr>
+          <w:rFonts w:ascii="Arial" w:hAnsi="Arial" w:cs="Arial"/>
+        </w:rPr>
+      </w:pPr>
+      <w:r>
+        <w:rPr>
+          <w:rFonts w:ascii="Arial" w:hAnsi="Arial" w:cs="Arial"/>
+        </w:rPr>
+        <w:t>Criterios de selección de Información:</w:t>
+      </w:r>
+    </w:p>
+    <w:p>
+      <w:pPr>
+        <w:pStyle w:val="Prrafodelista"/>
+        <w:spacing w:after="160"/>
+        <w:rPr>
+          <w:rFonts w:ascii="Arial" w:hAnsi="Arial" w:cs="Arial"/>
+        </w:rPr>
+      </w:pPr>
+      <w:r>
+        <w:rPr>
+          <w:rFonts w:ascii="Arial" w:hAnsi="Arial" w:cs="Arial"/>
+        </w:rPr>
+        <w:t>${criteria}</w:t>
+      </w:r>
+    </w:p>
+    <w:tbl>
+      <w:tblPr>
+        <w:tblW w:w="8784" w:type="dxa"/>
         <w:tblBorders>
           <w:top w:val="single" w:sz="4" w:space="0" w:color="auto"/>
           <w:left w:val="single" w:sz="4" w:space="0" w:color="auto"/>
@@ -718,12 +1360,12 @@
         <w:tblLook w:val="04A0" w:firstRow="1" w:lastRow="0" w:firstColumn="1" w:lastColumn="0" w:noHBand="0" w:noVBand="1"/>
       </w:tblPr>
       <w:tblGrid>
-        <w:gridCol w:w="1105"/>
-        <w:gridCol w:w="2113"/>
-        <w:gridCol w:w="1580"/>
-        <w:gridCol w:w="1683"/>
-        <w:gridCol w:w="1122"/>
-        <w:gridCol w:w="1225"/>
+        <w:gridCol w:w="798"/>
+        <w:gridCol w:w="1963"/>
+        <w:gridCol w:w="848"/>
+        <w:gridCol w:w="1969"/>
+        <w:gridCol w:w="2755"/>
+        <w:gridCol w:w="451"/>
       </w:tblGrid>
       <w:tr>
         <w:trPr>
@@ -731,7 +1373,31 @@
         </w:trPr>
         <w:tc>
           <w:tcPr>
-            <w:tcW w:w="0" w:type="auto"/>
+            <w:tcW w:w="822" w:type="dxa"/>
+          </w:tcPr>
+          <w:p>
+            <w:pPr>
+              <w:spacing w:line="240" w:lineRule="auto"/>
+              <w:jc w:val="center"/>
+              <w:rPr>
+                <w:rFonts w:ascii="Arial" w:hAnsi="Arial" w:cs="Arial"/>
+                <w:color w:val="000000" w:themeColor="text1"/>
+                <w:sz w:val="22"/>
+              </w:rPr>
+            </w:pPr>
+            <w:r>
+              <w:rPr>
+                <w:rFonts w:ascii="Arial" w:hAnsi="Arial" w:cs="Arial"/>
+                <w:color w:val="000000" w:themeColor="text1"/>
+                <w:sz w:val="22"/>
+              </w:rPr>
+              <w:t>Nº</w:t>
+            </w:r>
+          </w:p>
+        </w:tc>
+        <w:tc>
+          <w:tcPr>
+            <w:tcW w:w="2008" w:type="dxa"/>
             <w:tcMar>
               <w:top w:w="30" w:type="dxa"/>
               <w:left w:w="45" w:type="dxa"/>
@@ -748,22 +1414,22 @@
               <w:rPr>
                 <w:rFonts w:ascii="Arial" w:hAnsi="Arial" w:cs="Arial"/>
                 <w:color w:val="000000" w:themeColor="text1"/>
-                <w:szCs w:val="24"/>
+                <w:sz w:val="22"/>
               </w:rPr>
             </w:pPr>
             <w:r>
               <w:rPr>
                 <w:rFonts w:ascii="Arial" w:hAnsi="Arial" w:cs="Arial"/>
                 <w:color w:val="000000" w:themeColor="text1"/>
-                <w:szCs w:val="24"/>
-              </w:rPr>
-              <w:t>FUENTE</w:t>
-            </w:r>
-          </w:p>
-        </w:tc>
-        <w:tc>
-          <w:tcPr>
-            <w:tcW w:w="2287" w:type="dxa"/>
+                <w:sz w:val="22"/>
+              </w:rPr>
+              <w:t>TEMA</w:t>
+            </w:r>
+          </w:p>
+        </w:tc>
+        <w:tc>
+          <w:tcPr>
+            <w:tcW w:w="851" w:type="dxa"/>
             <w:tcMar>
               <w:top w:w="30" w:type="dxa"/>
               <w:left w:w="45" w:type="dxa"/>
@@ -780,22 +1446,22 @@
               <w:rPr>
                 <w:rFonts w:ascii="Arial" w:hAnsi="Arial" w:cs="Arial"/>
                 <w:color w:val="000000" w:themeColor="text1"/>
-                <w:szCs w:val="24"/>
+                <w:sz w:val="22"/>
               </w:rPr>
             </w:pPr>
             <w:r>
               <w:rPr>
                 <w:rFonts w:ascii="Arial" w:hAnsi="Arial" w:cs="Arial"/>
                 <w:color w:val="000000" w:themeColor="text1"/>
-                <w:szCs w:val="24"/>
-              </w:rPr>
-              <w:t>AUTOR</w:t>
-            </w:r>
-          </w:p>
-        </w:tc>
-        <w:tc>
-          <w:tcPr>
-            <w:tcW w:w="1701" w:type="dxa"/>
+                <w:sz w:val="22"/>
+              </w:rPr>
+              <w:t>AÑO</w:t>
+            </w:r>
+          </w:p>
+        </w:tc>
+        <w:tc>
+          <w:tcPr>
+            <w:tcW w:w="1984" w:type="dxa"/>
             <w:tcMar>
               <w:top w:w="30" w:type="dxa"/>
               <w:left w:w="45" w:type="dxa"/>
@@ -812,22 +1478,22 @@
               <w:rPr>
                 <w:rFonts w:ascii="Arial" w:hAnsi="Arial" w:cs="Arial"/>
                 <w:color w:val="000000" w:themeColor="text1"/>
-                <w:szCs w:val="24"/>
+                <w:sz w:val="22"/>
               </w:rPr>
             </w:pPr>
             <w:r>
               <w:rPr>
                 <w:rFonts w:ascii="Arial" w:hAnsi="Arial" w:cs="Arial"/>
                 <w:color w:val="000000" w:themeColor="text1"/>
-                <w:szCs w:val="24"/>
-              </w:rPr>
-              <w:t>AÑO</w:t>
-            </w:r>
-          </w:p>
-        </w:tc>
-        <w:tc>
-          <w:tcPr>
-            <w:tcW w:w="1701" w:type="dxa"/>
+                <w:sz w:val="22"/>
+              </w:rPr>
+              <w:t>TIPO DE MEDIO</w:t>
+            </w:r>
+          </w:p>
+        </w:tc>
+        <w:tc>
+          <w:tcPr>
+            <w:tcW w:w="2835" w:type="dxa"/>
             <w:tcMar>
               <w:top w:w="30" w:type="dxa"/>
               <w:left w:w="45" w:type="dxa"/>
@@ -844,30 +1510,22 @@
               <w:rPr>
                 <w:rFonts w:ascii="Arial" w:hAnsi="Arial" w:cs="Arial"/>
                 <w:color w:val="000000" w:themeColor="text1"/>
-                <w:szCs w:val="24"/>
+                <w:sz w:val="22"/>
               </w:rPr>
             </w:pPr>
             <w:r>
               <w:rPr>
                 <w:rFonts w:ascii="Arial" w:hAnsi="Arial" w:cs="Arial"/>
                 <w:color w:val="000000" w:themeColor="text1"/>
-                <w:szCs w:val="24"/>
-              </w:rPr>
-              <w:t>TIPO DE MEDIO</w:t>
-            </w:r>
-          </w:p>
-        </w:tc>
-        <w:tc>
-          <w:tcPr>
-            <w:tcW w:w="1134" w:type="dxa"/>
-            <w:tcMar>
-              <w:top w:w="30" w:type="dxa"/>
-              <w:left w:w="45" w:type="dxa"/>
-              <w:bottom w:w="30" w:type="dxa"/>
-              <w:right w:w="45" w:type="dxa"/>
-            </w:tcMar>
-            <w:vAlign w:val="bottom"/>
-            <w:hideMark/>
+                <w:sz w:val="22"/>
+              </w:rPr>
+              <w:t>ENLACE</w:t>
+            </w:r>
+          </w:p>
+        </w:tc>
+        <w:tc>
+          <w:tcPr>
+            <w:tcW w:w="284" w:type="dxa"/>
           </w:tcPr>
           <w:p>
             <w:pPr>
@@ -876,40 +1534,16 @@
               <w:rPr>
                 <w:rFonts w:ascii="Arial" w:hAnsi="Arial" w:cs="Arial"/>
                 <w:color w:val="000000" w:themeColor="text1"/>
-                <w:szCs w:val="24"/>
+                <w:sz w:val="22"/>
               </w:rPr>
             </w:pPr>
             <w:r>
               <w:rPr>
                 <w:rFonts w:ascii="Arial" w:hAnsi="Arial" w:cs="Arial"/>
                 <w:color w:val="000000" w:themeColor="text1"/>
-                <w:szCs w:val="24"/>
-              </w:rPr>
-              <w:t>ENLACE</w:t>
-            </w:r>
-          </w:p>
-        </w:tc>
-        <w:tc>
-          <w:tcPr>
-            <w:tcW w:w="895" w:type="dxa"/>
-          </w:tcPr>
-          <w:p>
-            <w:pPr>
-              <w:spacing w:line="240" w:lineRule="auto"/>
-              <w:jc w:val="center"/>
-              <w:rPr>
-                <w:rFonts w:ascii="Arial" w:hAnsi="Arial" w:cs="Arial"/>
-                <w:color w:val="000000" w:themeColor="text1"/>
-                <w:szCs w:val="24"/>
-              </w:rPr>
-            </w:pPr>
-            <w:r>
-              <w:rPr>
-                <w:rFonts w:ascii="Arial" w:hAnsi="Arial" w:cs="Arial"/>
-                <w:color w:val="000000" w:themeColor="text1"/>
-                <w:szCs w:val="24"/>
-              </w:rPr>
-              <w:t>Id</w:t>
+                <w:sz w:val="22"/>
+              </w:rPr>
+              <w:t>id</w:t>
             </w:r>
           </w:p>
         </w:tc>
@@ -920,46 +1554,28 @@
         </w:trPr>
         <w:tc>
           <w:tcPr>
-            <w:tcW w:w="0" w:type="auto"/>
-            <w:tcMar>
-              <w:top w:w="30" w:type="dxa"/>
-              <w:left w:w="45" w:type="dxa"/>
-              <w:bottom w:w="30" w:type="dxa"/>
-              <w:right w:w="45" w:type="dxa"/>
-            </w:tcMar>
-            <w:vAlign w:val="bottom"/>
-            <w:hideMark/>
-          </w:tcPr>
-          <w:p>
-            <w:pPr>
+            <w:tcW w:w="822" w:type="dxa"/>
+            <w:vAlign w:val="center"/>
+          </w:tcPr>
+          <w:p>
+            <w:pPr>
+              <w:pStyle w:val="Prrafodelista"/>
+              <w:numPr>
+                <w:ilvl w:val="0"/>
+                <w:numId w:val="3"/>
+              </w:numPr>
               <w:spacing w:line="240" w:lineRule="auto"/>
               <w:rPr>
                 <w:rFonts w:ascii="Arial" w:hAnsi="Arial" w:cs="Arial"/>
                 <w:color w:val="000000" w:themeColor="text1"/>
-                <w:szCs w:val="24"/>
-              </w:rPr>
-            </w:pPr>
-            <w:r>
-              <w:rPr>
-                <w:rFonts w:ascii="Arial" w:hAnsi="Arial" w:cs="Arial"/>
-                <w:color w:val="000000" w:themeColor="text1"/>
-                <w:szCs w:val="24"/>
-              </w:rPr>
-              <w:t>${source}</w:t>
-            </w:r>
-            <w:r>
-              <w:rPr>
-                <w:rFonts w:ascii="Arial" w:hAnsi="Arial" w:cs="Arial"/>
-                <w:color w:val="000000" w:themeColor="text1"/>
-                <w:szCs w:val="24"/>
-              </w:rPr>
-              <w:t xml:space="preserve"> </w:t>
-            </w:r>
-          </w:p>
-        </w:tc>
-        <w:tc>
-          <w:tcPr>
-            <w:tcW w:w="2287" w:type="dxa"/>
+                <w:sz w:val="22"/>
+              </w:rPr>
+            </w:pPr>
+          </w:p>
+        </w:tc>
+        <w:tc>
+          <w:tcPr>
+            <w:tcW w:w="2008" w:type="dxa"/>
             <w:shd w:val="clear" w:color="auto" w:fill="FFFFFF"/>
             <w:tcMar>
               <w:top w:w="30" w:type="dxa"/>
@@ -967,53 +1583,55 @@
               <w:bottom w:w="30" w:type="dxa"/>
               <w:right w:w="45" w:type="dxa"/>
             </w:tcMar>
-            <w:vAlign w:val="bottom"/>
-            <w:hideMark/>
-          </w:tcPr>
-          <w:p>
-            <w:pPr>
-              <w:spacing w:line="240" w:lineRule="auto"/>
+            <w:vAlign w:val="center"/>
+          </w:tcPr>
+          <w:p>
+            <w:pPr>
+              <w:spacing w:line="240" w:lineRule="auto"/>
+              <w:jc w:val="center"/>
               <w:rPr>
                 <w:rFonts w:ascii="Arial" w:hAnsi="Arial" w:cs="Arial"/>
                 <w:color w:val="000000" w:themeColor="text1"/>
-                <w:szCs w:val="24"/>
-              </w:rPr>
-            </w:pPr>
-            <w:r>
-              <w:rPr>
-                <w:rFonts w:ascii="Arial" w:hAnsi="Arial" w:cs="Arial"/>
-                <w:szCs w:val="24"/>
-              </w:rPr>
-              <w:t>${author}</w:t>
-            </w:r>
-          </w:p>
-        </w:tc>
-        <w:tc>
-          <w:tcPr>
-            <w:tcW w:w="1701" w:type="dxa"/>
+                <w:sz w:val="22"/>
+              </w:rPr>
+            </w:pPr>
+            <w:r>
+              <w:rPr>
+                <w:rFonts w:ascii="Arial" w:hAnsi="Arial" w:cs="Arial"/>
+                <w:color w:val="000000" w:themeColor="text1"/>
+                <w:sz w:val="22"/>
+              </w:rPr>
+              <w:t>${theme}</w:t>
+            </w:r>
+          </w:p>
+        </w:tc>
+        <w:tc>
+          <w:tcPr>
+            <w:tcW w:w="851" w:type="dxa"/>
             <w:tcMar>
               <w:top w:w="30" w:type="dxa"/>
               <w:left w:w="45" w:type="dxa"/>
               <w:bottom w:w="30" w:type="dxa"/>
               <w:right w:w="45" w:type="dxa"/>
             </w:tcMar>
-            <w:vAlign w:val="bottom"/>
+            <w:vAlign w:val="center"/>
             <w:hideMark/>
           </w:tcPr>
           <w:p>
             <w:pPr>
               <w:spacing w:line="240" w:lineRule="auto"/>
-              <w:jc w:val="right"/>
+              <w:jc w:val="center"/>
               <w:rPr>
                 <w:rFonts w:ascii="Arial" w:hAnsi="Arial" w:cs="Arial"/>
                 <w:color w:val="000000" w:themeColor="text1"/>
-                <w:szCs w:val="24"/>
-              </w:rPr>
-            </w:pPr>
-            <w:r>
-              <w:rPr>
-                <w:rFonts w:ascii="Arial" w:hAnsi="Arial" w:cs="Arial"/>
-                <w:szCs w:val="24"/>
+                <w:sz w:val="22"/>
+              </w:rPr>
+            </w:pPr>
+            <w:r>
+              <w:rPr>
+                <w:rFonts w:ascii="Arial" w:hAnsi="Arial" w:cs="Arial"/>
+                <w:color w:val="000000" w:themeColor="text1"/>
+                <w:sz w:val="22"/>
               </w:rPr>
               <w:t>${year}</w:t>
             </w:r>
@@ -1021,488 +1639,55 @@
         </w:tc>
         <w:tc>
           <w:tcPr>
-            <w:tcW w:w="1701" w:type="dxa"/>
+            <w:tcW w:w="1984" w:type="dxa"/>
             <w:tcMar>
               <w:top w:w="30" w:type="dxa"/>
               <w:left w:w="45" w:type="dxa"/>
               <w:bottom w:w="30" w:type="dxa"/>
               <w:right w:w="45" w:type="dxa"/>
             </w:tcMar>
+            <w:vAlign w:val="center"/>
             <w:hideMark/>
           </w:tcPr>
           <w:p>
             <w:pPr>
               <w:spacing w:line="240" w:lineRule="auto"/>
-              <w:jc w:val="left"/>
+              <w:jc w:val="center"/>
               <w:rPr>
                 <w:rFonts w:ascii="Arial" w:hAnsi="Arial" w:cs="Arial"/>
                 <w:color w:val="000000" w:themeColor="text1"/>
-                <w:szCs w:val="24"/>
-              </w:rPr>
-            </w:pPr>
-            <w:r>
-              <w:rPr>
-                <w:rFonts w:ascii="Arial" w:hAnsi="Arial" w:cs="Arial"/>
-                <w:szCs w:val="24"/>
-              </w:rPr>
-              <w:t>${mediaType}</w:t>
-            </w:r>
-          </w:p>
-        </w:tc>
-        <w:tc>
-          <w:tcPr>
-            <w:tcW w:w="1134" w:type="dxa"/>
-            <w:shd w:val="clear" w:color="auto" w:fill="F8F8F8"/>
-            <w:tcMar>
-              <w:top w:w="30" w:type="dxa"/>
-              <w:left w:w="45" w:type="dxa"/>
-              <w:bottom w:w="30" w:type="dxa"/>
-              <w:right w:w="45" w:type="dxa"/>
-            </w:tcMar>
-            <w:vAlign w:val="bottom"/>
-            <w:hideMark/>
-          </w:tcPr>
-          <w:p>
-            <w:pPr>
-              <w:spacing w:line="240" w:lineRule="auto"/>
-              <w:rPr>
-                <w:rFonts w:ascii="Arial" w:hAnsi="Arial" w:cs="Arial"/>
-                <w:color w:val="00B0F0"/>
-                <w:szCs w:val="24"/>
-                <w:u w:val="single"/>
-              </w:rPr>
-            </w:pPr>
-            <w:r>
-              <w:rPr>
-                <w:rFonts w:ascii="Arial" w:hAnsi="Arial" w:cs="Arial"/>
-                <w:szCs w:val="24"/>
-              </w:rPr>
-              <w:t>${link}</w:t>
-            </w:r>
-          </w:p>
-        </w:tc>
-        <w:tc>
-          <w:tcPr>
-            <w:tcW w:w="895" w:type="dxa"/>
-            <w:shd w:val="clear" w:color="auto" w:fill="F8F8F8"/>
-          </w:tcPr>
-          <w:p>
-            <w:pPr>
-              <w:spacing w:line="240" w:lineRule="auto"/>
-              <w:rPr>
-                <w:rFonts w:ascii="Arial" w:hAnsi="Arial" w:cs="Arial"/>
-              </w:rPr>
-            </w:pPr>
-            <w:r>
-              <w:rPr>
-                <w:rFonts w:ascii="Arial" w:hAnsi="Arial" w:cs="Arial"/>
-              </w:rPr>
-              <w:t>$</w:t>
-            </w:r>
-            <w:r>
-              <w:rPr>
-                <w:rFonts w:ascii="Arial" w:hAnsi="Arial" w:cs="Arial"/>
-              </w:rPr>
-              <w:t>{sourceId}</w:t>
-            </w:r>
-          </w:p>
-        </w:tc>
-      </w:tr>
-    </w:tbl>
-    <w:p>
-      <w:pPr>
-        <w:spacing w:after="160" w:line="240" w:lineRule="auto"/>
-        <w:jc w:val="left"/>
-        <w:rPr>
-          <w:rFonts w:ascii="Arial" w:hAnsi="Arial" w:cs="Arial"/>
-        </w:rPr>
-      </w:pPr>
-    </w:p>
-    <w:p>
-      <w:pPr>
-        <w:pStyle w:val="Prrafodelista"/>
-        <w:numPr>
-          <w:ilvl w:val="0"/>
-          <w:numId w:val="1"/>
-        </w:numPr>
-        <w:spacing w:after="160"/>
-        <w:rPr>
-          <w:rFonts w:ascii="Arial" w:hAnsi="Arial" w:cs="Arial"/>
-        </w:rPr>
-      </w:pPr>
-      <w:r>
-        <w:rPr>
-          <w:rFonts w:ascii="Arial" w:hAnsi="Arial" w:cs="Arial"/>
-        </w:rPr>
-        <w:t>Resumen de las Reuniones y definición de objetivos:</w:t>
-      </w:r>
-    </w:p>
-    <w:p>
-      <w:pPr>
-        <w:pStyle w:val="Prrafodelista"/>
-        <w:spacing w:after="160"/>
-        <w:rPr>
-          <w:rFonts w:ascii="Arial" w:hAnsi="Arial" w:cs="Arial"/>
-        </w:rPr>
-      </w:pPr>
-      <w:r>
-        <w:rPr>
-          <w:rFonts w:ascii="Arial" w:hAnsi="Arial" w:cs="Arial"/>
-        </w:rPr>
-        <w:t>${meetings}</w:t>
-      </w:r>
-    </w:p>
-    <w:tbl>
-      <w:tblPr>
-        <w:tblStyle w:val="Tablaconcuadrcula"/>
-        <w:tblW w:w="0" w:type="auto"/>
-        <w:tblInd w:w="720" w:type="dxa"/>
-        <w:tblLook w:val="04A0" w:firstRow="1" w:lastRow="0" w:firstColumn="1" w:lastColumn="0" w:noHBand="0" w:noVBand="1"/>
-      </w:tblPr>
-      <w:tblGrid>
-        <w:gridCol w:w="8108"/>
-      </w:tblGrid>
-      <w:tr>
-        <w:tc>
-          <w:tcPr>
-            <w:tcW w:w="8828" w:type="dxa"/>
-          </w:tcPr>
-          <w:p>
-            <w:pPr>
-              <w:rPr>
-                <w:rFonts w:ascii="Arial" w:hAnsi="Arial" w:cs="Arial"/>
-                <w:b/>
-                <w:bCs/>
-              </w:rPr>
-            </w:pPr>
-            <w:r>
-              <w:rPr>
-                <w:rFonts w:ascii="Arial" w:hAnsi="Arial" w:cs="Arial"/>
-                <w:b/>
-                <w:bCs/>
-              </w:rPr>
-              <w:t>Objetivo general</w:t>
-            </w:r>
-          </w:p>
-          <w:p>
-            <w:pPr>
-              <w:pStyle w:val="Prrafodelista"/>
-              <w:rPr>
-                <w:rFonts w:ascii="Arial" w:hAnsi="Arial" w:cs="Arial"/>
-              </w:rPr>
-            </w:pPr>
-            <w:r>
-              <w:rPr>
-                <w:rFonts w:ascii="Arial" w:hAnsi="Arial" w:cs="Arial"/>
-              </w:rPr>
-              <w:t>${generalObjetive}</w:t>
-            </w:r>
-          </w:p>
-          <w:p>
-            <w:pPr>
-              <w:rPr>
-                <w:rFonts w:ascii="Arial" w:hAnsi="Arial" w:cs="Arial"/>
-                <w:b/>
-                <w:bCs/>
-              </w:rPr>
-            </w:pPr>
-            <w:r>
-              <w:rPr>
-                <w:rFonts w:ascii="Arial" w:hAnsi="Arial" w:cs="Arial"/>
-                <w:b/>
-                <w:bCs/>
-              </w:rPr>
-              <w:t>Objetivos específicos</w:t>
-            </w:r>
-          </w:p>
-          <w:p>
-            <w:pPr>
-              <w:pStyle w:val="Prrafodelista"/>
-              <w:numPr>
-                <w:ilvl w:val="0"/>
-                <w:numId w:val="2"/>
-              </w:numPr>
-              <w:rPr>
-                <w:rFonts w:ascii="Arial" w:hAnsi="Arial" w:cs="Arial"/>
-              </w:rPr>
-            </w:pPr>
-            <w:r>
-              <w:rPr>
-                <w:rFonts w:ascii="Arial" w:hAnsi="Arial" w:cs="Arial"/>
-              </w:rPr>
-              <w:t>${specificObjetives}</w:t>
-            </w:r>
-          </w:p>
-        </w:tc>
-      </w:tr>
-    </w:tbl>
-    <w:p>
-      <w:pPr>
-        <w:pStyle w:val="Prrafodelista"/>
-        <w:spacing w:after="160"/>
-        <w:rPr>
-          <w:rFonts w:ascii="Arial" w:hAnsi="Arial" w:cs="Arial"/>
-        </w:rPr>
-      </w:pPr>
-    </w:p>
-    <w:p>
-      <w:pPr>
-        <w:pStyle w:val="Prrafodelista"/>
-        <w:spacing w:after="160"/>
-        <w:rPr>
-          <w:rFonts w:ascii="Arial" w:hAnsi="Arial" w:cs="Arial"/>
-        </w:rPr>
-      </w:pPr>
-      <w:r>
-        <w:rPr>
-          <w:rFonts w:ascii="Arial" w:hAnsi="Arial" w:cs="Arial"/>
-        </w:rPr>
-        <w:t>${objetiveInformation}</w:t>
-      </w:r>
-    </w:p>
-    <w:p>
-      <w:pPr>
-        <w:pStyle w:val="Prrafodelista"/>
-        <w:numPr>
-          <w:ilvl w:val="0"/>
-          <w:numId w:val="2"/>
-        </w:numPr>
-        <w:spacing w:after="160"/>
-        <w:rPr>
-          <w:rFonts w:ascii="Arial" w:hAnsi="Arial" w:cs="Arial"/>
-        </w:rPr>
-      </w:pPr>
-      <w:r>
-        <w:rPr>
-          <w:rFonts w:ascii="Arial" w:hAnsi="Arial" w:cs="Arial"/>
-        </w:rPr>
-        <w:t>Criterios de selección de Información:</w:t>
-      </w:r>
-    </w:p>
-    <w:p>
-      <w:pPr>
-        <w:pStyle w:val="Prrafodelista"/>
-        <w:spacing w:after="160"/>
-        <w:rPr>
-          <w:rFonts w:ascii="Arial" w:hAnsi="Arial" w:cs="Arial"/>
-        </w:rPr>
-      </w:pPr>
-      <w:r>
-        <w:rPr>
-          <w:rFonts w:ascii="Arial" w:hAnsi="Arial" w:cs="Arial"/>
-        </w:rPr>
-        <w:t>${criteria}</w:t>
-      </w:r>
-    </w:p>
-    <w:tbl>
-      <w:tblPr>
-        <w:tblW w:w="8926" w:type="dxa"/>
-        <w:tblBorders>
-          <w:top w:val="single" w:sz="4" w:space="0" w:color="auto"/>
-          <w:left w:val="single" w:sz="4" w:space="0" w:color="auto"/>
-          <w:bottom w:val="single" w:sz="4" w:space="0" w:color="auto"/>
-          <w:right w:val="single" w:sz="4" w:space="0" w:color="auto"/>
-          <w:insideH w:val="single" w:sz="4" w:space="0" w:color="auto"/>
-          <w:insideV w:val="single" w:sz="4" w:space="0" w:color="auto"/>
-        </w:tblBorders>
-        <w:tblCellMar>
-          <w:left w:w="0" w:type="dxa"/>
-          <w:right w:w="0" w:type="dxa"/>
-        </w:tblCellMar>
-        <w:tblLook w:val="04A0" w:firstRow="1" w:lastRow="0" w:firstColumn="1" w:lastColumn="0" w:noHBand="0" w:noVBand="1"/>
-      </w:tblPr>
-      <w:tblGrid>
-        <w:gridCol w:w="822"/>
-        <w:gridCol w:w="3736"/>
-        <w:gridCol w:w="986"/>
-        <w:gridCol w:w="1572"/>
-        <w:gridCol w:w="1810"/>
-      </w:tblGrid>
-      <w:tr>
-        <w:trPr>
-          <w:trHeight w:val="315"/>
-        </w:trPr>
-        <w:tc>
-          <w:tcPr>
-            <w:tcW w:w="822" w:type="dxa"/>
-          </w:tcPr>
-          <w:p>
-            <w:pPr>
-              <w:spacing w:line="240" w:lineRule="auto"/>
-              <w:jc w:val="center"/>
+                <w:sz w:val="22"/>
+              </w:rPr>
+            </w:pPr>
+            <w:r>
               <w:rPr>
                 <w:rFonts w:ascii="Arial" w:hAnsi="Arial" w:cs="Arial"/>
                 <w:color w:val="000000" w:themeColor="text1"/>
-                <w:szCs w:val="24"/>
-              </w:rPr>
-            </w:pPr>
+                <w:sz w:val="22"/>
+              </w:rPr>
+              <w:t>${</w:t>
+            </w:r>
             <w:r>
               <w:rPr>
                 <w:rFonts w:ascii="Arial" w:hAnsi="Arial" w:cs="Arial"/>
                 <w:color w:val="000000" w:themeColor="text1"/>
-                <w:szCs w:val="24"/>
-              </w:rPr>
-              <w:t>Nº</w:t>
-            </w:r>
-          </w:p>
-        </w:tc>
-        <w:tc>
-          <w:tcPr>
-            <w:tcW w:w="3736" w:type="dxa"/>
-            <w:tcMar>
-              <w:top w:w="30" w:type="dxa"/>
-              <w:left w:w="45" w:type="dxa"/>
-              <w:bottom w:w="30" w:type="dxa"/>
-              <w:right w:w="45" w:type="dxa"/>
-            </w:tcMar>
-            <w:vAlign w:val="bottom"/>
-            <w:hideMark/>
-          </w:tcPr>
-          <w:p>
-            <w:pPr>
-              <w:spacing w:line="240" w:lineRule="auto"/>
-              <w:jc w:val="center"/>
+                <w:sz w:val="22"/>
+              </w:rPr>
+              <w:t>average</w:t>
+            </w:r>
+            <w:r>
               <w:rPr>
                 <w:rFonts w:ascii="Arial" w:hAnsi="Arial" w:cs="Arial"/>
                 <w:color w:val="000000" w:themeColor="text1"/>
-                <w:szCs w:val="24"/>
-              </w:rPr>
-            </w:pPr>
-            <w:r>
-              <w:rPr>
-                <w:rFonts w:ascii="Arial" w:hAnsi="Arial" w:cs="Arial"/>
-                <w:color w:val="000000" w:themeColor="text1"/>
-                <w:szCs w:val="24"/>
-              </w:rPr>
-              <w:t>TEMA</w:t>
-            </w:r>
-          </w:p>
-        </w:tc>
-        <w:tc>
-          <w:tcPr>
-            <w:tcW w:w="986" w:type="dxa"/>
-            <w:tcMar>
-              <w:top w:w="30" w:type="dxa"/>
-              <w:left w:w="45" w:type="dxa"/>
-              <w:bottom w:w="30" w:type="dxa"/>
-              <w:right w:w="45" w:type="dxa"/>
-            </w:tcMar>
-            <w:vAlign w:val="bottom"/>
-            <w:hideMark/>
-          </w:tcPr>
-          <w:p>
-            <w:pPr>
-              <w:spacing w:line="240" w:lineRule="auto"/>
-              <w:jc w:val="center"/>
-              <w:rPr>
-                <w:rFonts w:ascii="Arial" w:hAnsi="Arial" w:cs="Arial"/>
-                <w:color w:val="000000" w:themeColor="text1"/>
-                <w:szCs w:val="24"/>
-              </w:rPr>
-            </w:pPr>
-            <w:r>
-              <w:rPr>
-                <w:rFonts w:ascii="Arial" w:hAnsi="Arial" w:cs="Arial"/>
-                <w:color w:val="000000" w:themeColor="text1"/>
-                <w:szCs w:val="24"/>
-              </w:rPr>
-              <w:t>AÑO</w:t>
-            </w:r>
-          </w:p>
-        </w:tc>
-        <w:tc>
-          <w:tcPr>
-            <w:tcW w:w="1572" w:type="dxa"/>
-            <w:tcMar>
-              <w:top w:w="30" w:type="dxa"/>
-              <w:left w:w="45" w:type="dxa"/>
-              <w:bottom w:w="30" w:type="dxa"/>
-              <w:right w:w="45" w:type="dxa"/>
-            </w:tcMar>
-            <w:vAlign w:val="bottom"/>
-            <w:hideMark/>
-          </w:tcPr>
-          <w:p>
-            <w:pPr>
-              <w:spacing w:line="240" w:lineRule="auto"/>
-              <w:jc w:val="center"/>
-              <w:rPr>
-                <w:rFonts w:ascii="Arial" w:hAnsi="Arial" w:cs="Arial"/>
-                <w:color w:val="000000" w:themeColor="text1"/>
-                <w:szCs w:val="24"/>
-              </w:rPr>
-            </w:pPr>
-            <w:r>
-              <w:rPr>
-                <w:rFonts w:ascii="Arial" w:hAnsi="Arial" w:cs="Arial"/>
-                <w:color w:val="000000" w:themeColor="text1"/>
-                <w:szCs w:val="24"/>
-              </w:rPr>
-              <w:t>TIPO DE MEDIO</w:t>
-            </w:r>
-          </w:p>
-        </w:tc>
-        <w:tc>
-          <w:tcPr>
-            <w:tcW w:w="1810" w:type="dxa"/>
-            <w:tcMar>
-              <w:top w:w="30" w:type="dxa"/>
-              <w:left w:w="45" w:type="dxa"/>
-              <w:bottom w:w="30" w:type="dxa"/>
-              <w:right w:w="45" w:type="dxa"/>
-            </w:tcMar>
-            <w:vAlign w:val="bottom"/>
-            <w:hideMark/>
-          </w:tcPr>
-          <w:p>
-            <w:pPr>
-              <w:spacing w:line="240" w:lineRule="auto"/>
-              <w:jc w:val="center"/>
-              <w:rPr>
-                <w:rFonts w:ascii="Arial" w:hAnsi="Arial" w:cs="Arial"/>
-                <w:color w:val="000000" w:themeColor="text1"/>
-                <w:szCs w:val="24"/>
-              </w:rPr>
-            </w:pPr>
-            <w:r>
-              <w:rPr>
-                <w:rFonts w:ascii="Arial" w:hAnsi="Arial" w:cs="Arial"/>
-                <w:color w:val="000000" w:themeColor="text1"/>
-                <w:szCs w:val="24"/>
-              </w:rPr>
-              <w:t>ENLACE</w:t>
-            </w:r>
-          </w:p>
-        </w:tc>
-      </w:tr>
-      <w:tr>
-        <w:trPr>
-          <w:trHeight w:val="315"/>
-        </w:trPr>
-        <w:tc>
-          <w:tcPr>
-            <w:tcW w:w="822" w:type="dxa"/>
-            <w:vAlign w:val="center"/>
-          </w:tcPr>
-          <w:p>
-            <w:pPr>
-              <w:pStyle w:val="Prrafodelista"/>
-              <w:numPr>
-                <w:ilvl w:val="0"/>
-                <w:numId w:val="3"/>
-              </w:numPr>
-              <w:spacing w:line="240" w:lineRule="auto"/>
-              <w:rPr>
-                <w:rFonts w:ascii="Arial" w:hAnsi="Arial" w:cs="Arial"/>
-                <w:color w:val="000000" w:themeColor="text1"/>
-                <w:szCs w:val="24"/>
-              </w:rPr>
-            </w:pPr>
-          </w:p>
-        </w:tc>
-        <w:tc>
-          <w:tcPr>
-            <w:tcW w:w="3736" w:type="dxa"/>
+                <w:sz w:val="22"/>
+              </w:rPr>
+              <w:t>Type}</w:t>
+            </w:r>
+          </w:p>
+        </w:tc>
+        <w:tc>
+          <w:tcPr>
+            <w:tcW w:w="2835" w:type="dxa"/>
             <w:shd w:val="clear" w:color="auto" w:fill="FFFFFF"/>
             <w:tcMar>
               <w:top w:w="30" w:type="dxa"/>
@@ -1511,102 +1696,33 @@
               <w:right w:w="45" w:type="dxa"/>
             </w:tcMar>
             <w:vAlign w:val="center"/>
-          </w:tcPr>
-          <w:p>
-            <w:pPr>
-              <w:spacing w:line="240" w:lineRule="auto"/>
-              <w:rPr>
-                <w:rFonts w:ascii="Arial" w:hAnsi="Arial" w:cs="Arial"/>
-                <w:color w:val="000000" w:themeColor="text1"/>
-                <w:szCs w:val="24"/>
-              </w:rPr>
-            </w:pPr>
-            <w:r>
-              <w:rPr>
-                <w:rFonts w:ascii="Arial" w:hAnsi="Arial" w:cs="Arial"/>
-                <w:color w:val="000000" w:themeColor="text1"/>
-                <w:szCs w:val="24"/>
-              </w:rPr>
-              <w:t>${theme}</w:t>
-            </w:r>
-          </w:p>
-        </w:tc>
-        <w:tc>
-          <w:tcPr>
-            <w:tcW w:w="986" w:type="dxa"/>
-            <w:tcMar>
-              <w:top w:w="30" w:type="dxa"/>
-              <w:left w:w="45" w:type="dxa"/>
-              <w:bottom w:w="30" w:type="dxa"/>
-              <w:right w:w="45" w:type="dxa"/>
-            </w:tcMar>
-            <w:vAlign w:val="center"/>
             <w:hideMark/>
           </w:tcPr>
           <w:p>
             <w:pPr>
               <w:spacing w:line="240" w:lineRule="auto"/>
-              <w:jc w:val="right"/>
-              <w:rPr>
-                <w:rFonts w:ascii="Arial" w:hAnsi="Arial" w:cs="Arial"/>
-                <w:color w:val="000000" w:themeColor="text1"/>
-                <w:szCs w:val="24"/>
-              </w:rPr>
-            </w:pPr>
-            <w:r>
-              <w:rPr>
-                <w:rFonts w:ascii="Arial" w:hAnsi="Arial" w:cs="Arial"/>
-                <w:color w:val="000000" w:themeColor="text1"/>
-                <w:szCs w:val="24"/>
-              </w:rPr>
-              <w:t>${year}</w:t>
-            </w:r>
-          </w:p>
-        </w:tc>
-        <w:tc>
-          <w:tcPr>
-            <w:tcW w:w="1572" w:type="dxa"/>
-            <w:tcMar>
-              <w:top w:w="30" w:type="dxa"/>
-              <w:left w:w="45" w:type="dxa"/>
-              <w:bottom w:w="30" w:type="dxa"/>
-              <w:right w:w="45" w:type="dxa"/>
-            </w:tcMar>
-            <w:vAlign w:val="center"/>
-            <w:hideMark/>
-          </w:tcPr>
-          <w:p>
-            <w:pPr>
-              <w:spacing w:line="240" w:lineRule="auto"/>
-              <w:jc w:val="left"/>
-              <w:rPr>
-                <w:rFonts w:ascii="Arial" w:hAnsi="Arial" w:cs="Arial"/>
-                <w:color w:val="000000" w:themeColor="text1"/>
-                <w:szCs w:val="24"/>
-              </w:rPr>
-            </w:pPr>
-            <w:r>
-              <w:rPr>
-                <w:rFonts w:ascii="Arial" w:hAnsi="Arial" w:cs="Arial"/>
-                <w:color w:val="000000" w:themeColor="text1"/>
-                <w:szCs w:val="24"/>
-              </w:rPr>
-              <w:t>${mediaType}</w:t>
-            </w:r>
-          </w:p>
-        </w:tc>
-        <w:tc>
-          <w:tcPr>
-            <w:tcW w:w="1810" w:type="dxa"/>
+              <w:rPr>
+                <w:rFonts w:ascii="Arial" w:hAnsi="Arial" w:cs="Arial"/>
+                <w:color w:val="00B0F0"/>
+                <w:sz w:val="22"/>
+                <w:u w:val="single"/>
+              </w:rPr>
+            </w:pPr>
+            <w:r>
+              <w:rPr>
+                <w:rFonts w:ascii="Arial" w:hAnsi="Arial" w:cs="Arial"/>
+                <w:color w:val="00B0F0"/>
+                <w:sz w:val="22"/>
+                <w:u w:val="single"/>
+              </w:rPr>
+              <w:t>${link}</w:t>
+            </w:r>
+          </w:p>
+        </w:tc>
+        <w:tc>
+          <w:tcPr>
+            <w:tcW w:w="284" w:type="dxa"/>
             <w:shd w:val="clear" w:color="auto" w:fill="FFFFFF"/>
-            <w:tcMar>
-              <w:top w:w="30" w:type="dxa"/>
-              <w:left w:w="45" w:type="dxa"/>
-              <w:bottom w:w="30" w:type="dxa"/>
-              <w:right w:w="45" w:type="dxa"/>
-            </w:tcMar>
-            <w:vAlign w:val="center"/>
-            <w:hideMark/>
           </w:tcPr>
           <w:p>
             <w:pPr>
@@ -1614,29 +1730,28 @@
               <w:rPr>
                 <w:rFonts w:ascii="Arial" w:hAnsi="Arial" w:cs="Arial"/>
                 <w:color w:val="00B0F0"/>
-                <w:szCs w:val="24"/>
+                <w:sz w:val="22"/>
                 <w:u w:val="single"/>
               </w:rPr>
             </w:pPr>
-            <w:hyperlink r:id="rId8" w:history="1">
-              <w:r>
-                <w:rPr>
-                  <w:rStyle w:val="Hipervnculo"/>
-                  <w:rFonts w:ascii="Arial" w:hAnsi="Arial" w:cs="Arial"/>
-                  <w:color w:val="00B0F0"/>
-                  <w:szCs w:val="24"/>
-                </w:rPr>
-                <w:t>$</w:t>
-              </w:r>
-              <w:r>
-                <w:rPr>
-                  <w:rStyle w:val="Hipervnculo"/>
-                  <w:color w:val="00B0F0"/>
-                  <w:szCs w:val="24"/>
-                </w:rPr>
-                <w:t>{link}</w:t>
-              </w:r>
-            </w:hyperlink>
+            <w:r>
+              <w:rPr>
+                <w:rFonts w:ascii="Arial" w:hAnsi="Arial" w:cs="Arial"/>
+                <w:color w:val="00B0F0"/>
+                <w:sz w:val="22"/>
+                <w:u w:val="single"/>
+              </w:rPr>
+              <w:t>$</w:t>
+            </w:r>
+            <w:r>
+              <w:rPr>
+                <w:rFonts w:ascii="Arial" w:hAnsi="Arial" w:cs="Arial"/>
+                <w:color w:val="00B0F0"/>
+                <w:sz w:val="22"/>
+                <w:u w:val="single"/>
+              </w:rPr>
+              <w:t>{id}</w:t>
+            </w:r>
           </w:p>
         </w:tc>
       </w:tr>
@@ -1655,7 +1770,7 @@
         <w:pStyle w:val="Prrafodelista"/>
         <w:numPr>
           <w:ilvl w:val="0"/>
-          <w:numId w:val="3"/>
+          <w:numId w:val="1"/>
         </w:numPr>
         <w:spacing w:after="160"/>
         <w:jc w:val="left"/>
@@ -1682,8 +1797,19 @@
         <w:rPr>
           <w:rFonts w:ascii="Arial" w:hAnsi="Arial" w:cs="Arial"/>
         </w:rPr>
-        <w:lastRenderedPageBreak/>
-        <w:t>${valoration}</w:t>
+        <w:t>${</w:t>
+      </w:r>
+      <w:r>
+        <w:rPr>
+          <w:rFonts w:ascii="Arial" w:hAnsi="Arial" w:cs="Arial"/>
+        </w:rPr>
+        <w:t>teamValoration</w:t>
+      </w:r>
+      <w:r>
+        <w:rPr>
+          <w:rFonts w:ascii="Arial" w:hAnsi="Arial" w:cs="Arial"/>
+        </w:rPr>
+        <w:t>}</w:t>
       </w:r>
     </w:p>
     <w:p>
@@ -1694,12 +1820,6 @@
           <w:rFonts w:ascii="Arial" w:hAnsi="Arial" w:cs="Arial"/>
         </w:rPr>
       </w:pPr>
-      <w:r>
-        <w:rPr>
-          <w:rFonts w:ascii="Arial" w:hAnsi="Arial" w:cs="Arial"/>
-        </w:rPr>
-        <w:t>Se procede a la evaluación, utilizando la rúbrica que se propuso en las “Sugerencias”</w:t>
-      </w:r>
     </w:p>
     <w:tbl>
       <w:tblPr>
@@ -1745,6 +1865,7 @@
                 <w:bCs/>
                 <w:sz w:val="22"/>
               </w:rPr>
+              <w:lastRenderedPageBreak/>
               <w:t>Nombre de los Estudiantes:</w:t>
             </w:r>
           </w:p>
@@ -2954,7 +3075,7 @@
                 <w:rFonts w:ascii="Arial" w:hAnsi="Arial" w:cs="Arial"/>
                 <w:sz w:val="22"/>
               </w:rPr>
-              <w:t>10.00</w:t>
+              <w:t>${calification}</w:t>
             </w:r>
           </w:p>
         </w:tc>
@@ -3018,25 +3139,24 @@
               <w:rPr>
                 <w:rFonts w:ascii="Arial" w:hAnsi="Arial" w:cs="Arial"/>
                 <w:sz w:val="22"/>
-                <w:lang w:val="es-ES"/>
-              </w:rPr>
-            </w:pPr>
-            <w:r>
-              <w:rPr>
-                <w:rFonts w:ascii="Arial" w:hAnsi="Arial" w:cs="Arial"/>
-                <w:sz w:val="22"/>
-              </w:rPr>
-              <w:t>Se evidencia en los estudiantes compromiso, espero que los resultados – el artículo – sean un verdadero avance en la cátedra.</w:t>
-            </w:r>
-          </w:p>
-          <w:p>
-            <w:pPr>
-              <w:spacing w:line="240" w:lineRule="auto"/>
-              <w:rPr>
-                <w:rFonts w:ascii="Arial" w:hAnsi="Arial" w:cs="Arial"/>
-                <w:sz w:val="22"/>
-              </w:rPr>
-            </w:pPr>
+                <w:lang w:val="en-US"/>
+              </w:rPr>
+            </w:pPr>
+            <w:r>
+              <w:rPr>
+                <w:rFonts w:ascii="Arial" w:hAnsi="Arial" w:cs="Arial"/>
+                <w:sz w:val="22"/>
+              </w:rPr>
+              <w:t>$</w:t>
+            </w:r>
+            <w:r>
+              <w:rPr>
+                <w:rFonts w:ascii="Arial" w:hAnsi="Arial" w:cs="Arial"/>
+                <w:sz w:val="22"/>
+                <w:lang w:val="en-US"/>
+              </w:rPr>
+              <w:t>{teamComment}</w:t>
+            </w:r>
           </w:p>
           <w:p>
             <w:pPr>
@@ -3059,6 +3179,33 @@
         </w:tc>
       </w:tr>
     </w:tbl>
+    <w:p>
+      <w:pPr>
+        <w:pStyle w:val="Prrafodelista"/>
+        <w:spacing w:after="160"/>
+        <w:rPr>
+          <w:rFonts w:ascii="Arial" w:hAnsi="Arial" w:cs="Arial"/>
+        </w:rPr>
+      </w:pPr>
+    </w:p>
+    <w:p>
+      <w:pPr>
+        <w:pStyle w:val="Prrafodelista"/>
+        <w:spacing w:after="160"/>
+        <w:rPr>
+          <w:rFonts w:ascii="Arial" w:hAnsi="Arial" w:cs="Arial"/>
+        </w:rPr>
+      </w:pPr>
+    </w:p>
+    <w:p>
+      <w:pPr>
+        <w:pStyle w:val="Prrafodelista"/>
+        <w:spacing w:after="160"/>
+        <w:rPr>
+          <w:rFonts w:ascii="Arial" w:hAnsi="Arial" w:cs="Arial"/>
+        </w:rPr>
+      </w:pPr>
+    </w:p>
     <w:p>
       <w:pPr>
         <w:pStyle w:val="Prrafodelista"/>
@@ -3145,7 +3292,7 @@
         <w:pStyle w:val="Prrafodelista"/>
         <w:numPr>
           <w:ilvl w:val="0"/>
-          <w:numId w:val="3"/>
+          <w:numId w:val="1"/>
         </w:numPr>
         <w:spacing w:after="160"/>
         <w:jc w:val="left"/>
@@ -3157,6 +3304,7 @@
         <w:rPr>
           <w:rFonts w:ascii="Arial" w:hAnsi="Arial" w:cs="Arial"/>
         </w:rPr>
+        <w:lastRenderedPageBreak/>
         <w:t>Comentario final</w:t>
       </w:r>
     </w:p>
@@ -3175,10 +3323,9 @@
         <w:t>${finalComment}</w:t>
       </w:r>
     </w:p>
-    <w:p/>
     <w:sectPr>
-      <w:headerReference w:type="default" r:id="rId9"/>
-      <w:footerReference w:type="default" r:id="rId10"/>
+      <w:headerReference w:type="default" r:id="rId8"/>
+      <w:footerReference w:type="default" r:id="rId9"/>
       <w:pgSz w:w="12240" w:h="15840"/>
       <w:pgMar w:top="1418" w:right="1701" w:bottom="1418" w:left="1701" w:header="709" w:footer="709" w:gutter="0"/>
       <w:cols w:space="708"/>
@@ -3209,6 +3356,13 @@
       <w:r>
         <w:continuationSeparator/>
       </w:r>
+    </w:p>
+  </w:endnote>
+  <w:endnote w:type="continuationNotice" w:id="1">
+    <w:p>
+      <w:pPr>
+        <w:spacing w:line="240" w:lineRule="auto"/>
+      </w:pPr>
     </w:p>
   </w:endnote>
 </w:endnotes>
@@ -3227,6 +3381,7 @@
         <w:docPartUnique/>
       </w:docPartObj>
     </w:sdtPr>
+    <w:sdtEndPr/>
     <w:sdtContent>
       <w:p>
         <w:pPr>
@@ -3300,6 +3455,13 @@
       </w:r>
     </w:p>
   </w:footnote>
+  <w:footnote w:type="continuationNotice" w:id="1">
+    <w:p>
+      <w:pPr>
+        <w:spacing w:line="240" w:lineRule="auto"/>
+      </w:pPr>
+    </w:p>
+  </w:footnote>
 </w:footnotes>
 </file>
 
@@ -3320,7 +3482,7 @@
         <w:noProof/>
       </w:rPr>
       <w:drawing>
-        <wp:anchor distT="0" distB="0" distL="114300" distR="114300" simplePos="0" relativeHeight="251659264" behindDoc="1" locked="0" layoutInCell="1" allowOverlap="1" wp14:anchorId="56EB7388" wp14:editId="21BC1CD9">
+        <wp:anchor distT="0" distB="0" distL="114300" distR="114300" simplePos="0" relativeHeight="251658240" behindDoc="1" locked="0" layoutInCell="1" allowOverlap="1" wp14:anchorId="56EB7388" wp14:editId="21BC1CD9">
           <wp:simplePos x="0" y="0"/>
           <wp:positionH relativeFrom="rightMargin">
             <wp:align>left</wp:align>
@@ -3415,6 +3577,95 @@
 <file path=word/numbering.xml><?xml version="1.0" encoding="utf-8"?>
 <w:numbering xmlns:wpc="http://schemas.microsoft.com/office/word/2010/wordprocessingCanvas" xmlns:cx="http://schemas.microsoft.com/office/drawing/2014/chartex" xmlns:cx1="http://schemas.microsoft.com/office/drawing/2015/9/8/chartex" xmlns:cx2="http://schemas.microsoft.com/office/drawing/2015/10/21/chartex" xmlns:cx3="http://schemas.microsoft.com/office/drawing/2016/5/9/chartex" xmlns:cx4="http://schemas.microsoft.com/office/drawing/2016/5/10/chartex" xmlns:cx5="http://schemas.microsoft.com/office/drawing/2016/5/11/chartex" xmlns:cx6="http://schemas.microsoft.com/office/drawing/2016/5/12/chartex" xmlns:cx7="http://schemas.microsoft.com/office/drawing/2016/5/13/chartex" xmlns:cx8="http://schemas.microsoft.com/office/drawing/2016/5/14/chartex" xmlns:mc="http://schemas.openxmlformats.org/markup-compatibility/2006" xmlns:aink="http://schemas.microsoft.com/office/drawing/2016/ink" xmlns:am3d="http://schemas.microsoft.com/office/drawing/2017/model3d" xmlns:o="urn:schemas-microsoft-com:office:office" xmlns:oel="http://schemas.microsoft.com/office/2019/extlst" xmlns:r="http://schemas.openxmlformats.org/officeDocument/2006/relationships" xmlns:m="http://schemas.openxmlformats.org/officeDocument/2006/math" xmlns:v="urn:schemas-microsoft-com:vml" xmlns:wp14="http://schemas.microsoft.com/office/word/2010/wordprocessingDrawing" xmlns:wp="http://schemas.openxmlformats.org/drawingml/2006/wordprocessingDrawing" xmlns:w10="urn:schemas-microsoft-com:office:word" xmlns:w="http://schemas.openxmlformats.org/wordprocessingml/2006/main" xmlns:w14="http://schemas.microsoft.com/office/word/2010/wordml" xmlns:w15="http://schemas.microsoft.com/office/word/2012/wordml" xmlns:w16cex="http://schemas.microsoft.com/office/word/2018/wordml/cex" xmlns:w16cid="http://schemas.microsoft.com/office/word/2016/wordml/cid" xmlns:w16="http://schemas.microsoft.com/office/word/2018/wordml" xmlns:w16sdtdh="http://schemas.microsoft.com/office/word/2020/wordml/sdtdatahash" xmlns:w16se="http://schemas.microsoft.com/office/word/2015/wordml/symex" xmlns:wpg="http://schemas.microsoft.com/office/word/2010/wordprocessingGroup" xmlns:wpi="http://schemas.microsoft.com/office/word/2010/wordprocessingInk" xmlns:wne="http://schemas.microsoft.com/office/word/2006/wordml" xmlns:wps="http://schemas.microsoft.com/office/word/2010/wordprocessingShape" mc:Ignorable="w14 w15 w16se w16cid w16 w16cex w16sdtdh wp14">
   <w:abstractNum w:abstractNumId="0" w15:restartNumberingAfterBreak="0">
+    <w:nsid w:val="001B2AC7"/>
+    <w:multiLevelType w:val="hybridMultilevel"/>
+    <w:tmpl w:val="08AE7268"/>
+    <w:lvl w:ilvl="0" w:tplc="0409000F">
+      <w:start w:val="1"/>
+      <w:numFmt w:val="decimal"/>
+      <w:lvlText w:val="%1."/>
+      <w:lvlJc w:val="left"/>
+      <w:pPr>
+        <w:ind w:left="720" w:hanging="360"/>
+      </w:pPr>
+      <w:rPr>
+        <w:rFonts w:hint="default"/>
+      </w:rPr>
+    </w:lvl>
+    <w:lvl w:ilvl="1" w:tplc="04090019" w:tentative="1">
+      <w:start w:val="1"/>
+      <w:numFmt w:val="lowerLetter"/>
+      <w:lvlText w:val="%2."/>
+      <w:lvlJc w:val="left"/>
+      <w:pPr>
+        <w:ind w:left="1440" w:hanging="360"/>
+      </w:pPr>
+    </w:lvl>
+    <w:lvl w:ilvl="2" w:tplc="0409001B" w:tentative="1">
+      <w:start w:val="1"/>
+      <w:numFmt w:val="lowerRoman"/>
+      <w:lvlText w:val="%3."/>
+      <w:lvlJc w:val="right"/>
+      <w:pPr>
+        <w:ind w:left="2160" w:hanging="180"/>
+      </w:pPr>
+    </w:lvl>
+    <w:lvl w:ilvl="3" w:tplc="0409000F" w:tentative="1">
+      <w:start w:val="1"/>
+      <w:numFmt w:val="decimal"/>
+      <w:lvlText w:val="%4."/>
+      <w:lvlJc w:val="left"/>
+      <w:pPr>
+        <w:ind w:left="2880" w:hanging="360"/>
+      </w:pPr>
+    </w:lvl>
+    <w:lvl w:ilvl="4" w:tplc="04090019" w:tentative="1">
+      <w:start w:val="1"/>
+      <w:numFmt w:val="lowerLetter"/>
+      <w:lvlText w:val="%5."/>
+      <w:lvlJc w:val="left"/>
+      <w:pPr>
+        <w:ind w:left="3600" w:hanging="360"/>
+      </w:pPr>
+    </w:lvl>
+    <w:lvl w:ilvl="5" w:tplc="0409001B" w:tentative="1">
+      <w:start w:val="1"/>
+      <w:numFmt w:val="lowerRoman"/>
+      <w:lvlText w:val="%6."/>
+      <w:lvlJc w:val="right"/>
+      <w:pPr>
+        <w:ind w:left="4320" w:hanging="180"/>
+      </w:pPr>
+    </w:lvl>
+    <w:lvl w:ilvl="6" w:tplc="0409000F" w:tentative="1">
+      <w:start w:val="1"/>
+      <w:numFmt w:val="decimal"/>
+      <w:lvlText w:val="%7."/>
+      <w:lvlJc w:val="left"/>
+      <w:pPr>
+        <w:ind w:left="5040" w:hanging="360"/>
+      </w:pPr>
+    </w:lvl>
+    <w:lvl w:ilvl="7" w:tplc="04090019" w:tentative="1">
+      <w:start w:val="1"/>
+      <w:numFmt w:val="lowerLetter"/>
+      <w:lvlText w:val="%8."/>
+      <w:lvlJc w:val="left"/>
+      <w:pPr>
+        <w:ind w:left="5760" w:hanging="360"/>
+      </w:pPr>
+    </w:lvl>
+    <w:lvl w:ilvl="8" w:tplc="0409001B" w:tentative="1">
+      <w:start w:val="1"/>
+      <w:numFmt w:val="lowerRoman"/>
+      <w:lvlText w:val="%9."/>
+      <w:lvlJc w:val="right"/>
+      <w:pPr>
+        <w:ind w:left="6480" w:hanging="180"/>
+      </w:pPr>
+    </w:lvl>
+  </w:abstractNum>
+  <w:abstractNum w:abstractNumId="1" w15:restartNumberingAfterBreak="0">
     <w:nsid w:val="189C5B6E"/>
     <w:multiLevelType w:val="hybridMultilevel"/>
     <w:tmpl w:val="881E7324"/>
@@ -3500,7 +3751,7 @@
       </w:pPr>
     </w:lvl>
   </w:abstractNum>
-  <w:abstractNum w:abstractNumId="1" w15:restartNumberingAfterBreak="0">
+  <w:abstractNum w:abstractNumId="2" w15:restartNumberingAfterBreak="0">
     <w:nsid w:val="2F701CF9"/>
     <w:multiLevelType w:val="hybridMultilevel"/>
     <w:tmpl w:val="6DE0A338"/>
@@ -3586,7 +3837,7 @@
       </w:pPr>
     </w:lvl>
   </w:abstractNum>
-  <w:abstractNum w:abstractNumId="2" w15:restartNumberingAfterBreak="0">
+  <w:abstractNum w:abstractNumId="3" w15:restartNumberingAfterBreak="0">
     <w:nsid w:val="34D0501B"/>
     <w:multiLevelType w:val="hybridMultilevel"/>
     <w:tmpl w:val="881E7324"/>
@@ -3672,14 +3923,109 @@
       </w:pPr>
     </w:lvl>
   </w:abstractNum>
+  <w:abstractNum w:abstractNumId="4" w15:restartNumberingAfterBreak="0">
+    <w:nsid w:val="60C7772D"/>
+    <w:multiLevelType w:val="hybridMultilevel"/>
+    <w:tmpl w:val="C0A03378"/>
+    <w:lvl w:ilvl="0" w:tplc="AEAC857E">
+      <w:start w:val="5"/>
+      <w:numFmt w:val="decimal"/>
+      <w:lvlText w:val="%1-"/>
+      <w:lvlJc w:val="left"/>
+      <w:pPr>
+        <w:ind w:left="1080" w:hanging="360"/>
+      </w:pPr>
+      <w:rPr>
+        <w:rFonts w:hint="default"/>
+      </w:rPr>
+    </w:lvl>
+    <w:lvl w:ilvl="1" w:tplc="04090019" w:tentative="1">
+      <w:start w:val="1"/>
+      <w:numFmt w:val="lowerLetter"/>
+      <w:lvlText w:val="%2."/>
+      <w:lvlJc w:val="left"/>
+      <w:pPr>
+        <w:ind w:left="1800" w:hanging="360"/>
+      </w:pPr>
+    </w:lvl>
+    <w:lvl w:ilvl="2" w:tplc="0409001B" w:tentative="1">
+      <w:start w:val="1"/>
+      <w:numFmt w:val="lowerRoman"/>
+      <w:lvlText w:val="%3."/>
+      <w:lvlJc w:val="right"/>
+      <w:pPr>
+        <w:ind w:left="2520" w:hanging="180"/>
+      </w:pPr>
+    </w:lvl>
+    <w:lvl w:ilvl="3" w:tplc="0409000F" w:tentative="1">
+      <w:start w:val="1"/>
+      <w:numFmt w:val="decimal"/>
+      <w:lvlText w:val="%4."/>
+      <w:lvlJc w:val="left"/>
+      <w:pPr>
+        <w:ind w:left="3240" w:hanging="360"/>
+      </w:pPr>
+    </w:lvl>
+    <w:lvl w:ilvl="4" w:tplc="04090019" w:tentative="1">
+      <w:start w:val="1"/>
+      <w:numFmt w:val="lowerLetter"/>
+      <w:lvlText w:val="%5."/>
+      <w:lvlJc w:val="left"/>
+      <w:pPr>
+        <w:ind w:left="3960" w:hanging="360"/>
+      </w:pPr>
+    </w:lvl>
+    <w:lvl w:ilvl="5" w:tplc="0409001B" w:tentative="1">
+      <w:start w:val="1"/>
+      <w:numFmt w:val="lowerRoman"/>
+      <w:lvlText w:val="%6."/>
+      <w:lvlJc w:val="right"/>
+      <w:pPr>
+        <w:ind w:left="4680" w:hanging="180"/>
+      </w:pPr>
+    </w:lvl>
+    <w:lvl w:ilvl="6" w:tplc="0409000F" w:tentative="1">
+      <w:start w:val="1"/>
+      <w:numFmt w:val="decimal"/>
+      <w:lvlText w:val="%7."/>
+      <w:lvlJc w:val="left"/>
+      <w:pPr>
+        <w:ind w:left="5400" w:hanging="360"/>
+      </w:pPr>
+    </w:lvl>
+    <w:lvl w:ilvl="7" w:tplc="04090019" w:tentative="1">
+      <w:start w:val="1"/>
+      <w:numFmt w:val="lowerLetter"/>
+      <w:lvlText w:val="%8."/>
+      <w:lvlJc w:val="left"/>
+      <w:pPr>
+        <w:ind w:left="6120" w:hanging="360"/>
+      </w:pPr>
+    </w:lvl>
+    <w:lvl w:ilvl="8" w:tplc="0409001B" w:tentative="1">
+      <w:start w:val="1"/>
+      <w:numFmt w:val="lowerRoman"/>
+      <w:lvlText w:val="%9."/>
+      <w:lvlJc w:val="right"/>
+      <w:pPr>
+        <w:ind w:left="6840" w:hanging="180"/>
+      </w:pPr>
+    </w:lvl>
+  </w:abstractNum>
   <w:num w:numId="1" w16cid:durableId="1587836139">
+    <w:abstractNumId w:val="2"/>
+  </w:num>
+  <w:num w:numId="2" w16cid:durableId="1843742201">
+    <w:abstractNumId w:val="3"/>
+  </w:num>
+  <w:num w:numId="3" w16cid:durableId="2112817339">
     <w:abstractNumId w:val="1"/>
   </w:num>
-  <w:num w:numId="2" w16cid:durableId="1843742201">
-    <w:abstractNumId w:val="2"/>
+  <w:num w:numId="4" w16cid:durableId="1661690135">
+    <w:abstractNumId w:val="0"/>
   </w:num>
-  <w:num w:numId="3" w16cid:durableId="2112817339">
-    <w:abstractNumId w:val="0"/>
+  <w:num w:numId="5" w16cid:durableId="753430050">
+    <w:abstractNumId w:val="4"/>
   </w:num>
 </w:numbering>
 </file>
@@ -4410,6 +4756,18 @@
       </w:tcPr>
     </w:tblStylePr>
   </w:style>
+  <w:style w:type="character" w:styleId="Mencinsinresolver">
+    <w:name w:val="Unresolved Mention"/>
+    <w:basedOn w:val="Fuentedeprrafopredeter"/>
+    <w:uiPriority w:val="99"/>
+    <w:semiHidden/>
+    <w:unhideWhenUsed/>
+    <w:rsid w:val="0020039A"/>
+    <w:rPr>
+      <w:color w:val="605E5C"/>
+      <w:shd w:val="clear" w:color="auto" w:fill="E1DFDD"/>
+    </w:rPr>
+  </w:style>
 </w:styles>
 </file>
 

</xml_diff>

<commit_message>
Arreglos en informes y administracion del sistema
</commit_message>
<xml_diff>
--- a/public/documents/Primer_Informe_Plantilla.docx
+++ b/public/documents/Primer_Informe_Plantilla.docx
@@ -58,13 +58,29 @@
           <w:rFonts w:ascii="Arial" w:hAnsi="Arial" w:cs="Arial"/>
           <w:noProof/>
           <w:szCs w:val="24"/>
-          <w:lang w:val="es-ES"/>
+          <w:lang w:eastAsia="es-SV"/>
         </w:rPr>
         <w:drawing>
-          <wp:inline distT="0" distB="0" distL="0" distR="0" wp14:anchorId="638A867F" wp14:editId="4E702A0D">
-            <wp:extent cx="1535723" cy="1633167"/>
-            <wp:effectExtent l="0" t="0" r="7620" b="5715"/>
-            <wp:docPr id="1" name="Imagen 1"/>
+          <wp:anchor distT="0" distB="0" distL="114300" distR="114300" simplePos="0" relativeHeight="251659264" behindDoc="1" locked="0" layoutInCell="1" allowOverlap="1" wp14:anchorId="0270257C" wp14:editId="4566F166">
+            <wp:simplePos x="0" y="0"/>
+            <wp:positionH relativeFrom="margin">
+              <wp:align>center</wp:align>
+            </wp:positionH>
+            <wp:positionV relativeFrom="paragraph">
+              <wp:posOffset>9525</wp:posOffset>
+            </wp:positionV>
+            <wp:extent cx="1600200" cy="1633855"/>
+            <wp:effectExtent l="0" t="0" r="0" b="4445"/>
+            <wp:wrapTight wrapText="bothSides">
+              <wp:wrapPolygon edited="0">
+                <wp:start x="0" y="0"/>
+                <wp:lineTo x="0" y="21407"/>
+                <wp:lineTo x="21343" y="21407"/>
+                <wp:lineTo x="21343" y="0"/>
+                <wp:lineTo x="0" y="0"/>
+              </wp:wrapPolygon>
+            </wp:wrapTight>
+            <wp:docPr id="613198754" name="Picture 613198754" descr="Imagen que contiene Diagrama&#10;&#10;Descripción generada automáticamente"/>
             <wp:cNvGraphicFramePr>
               <a:graphicFrameLocks xmlns:a="http://schemas.openxmlformats.org/drawingml/2006/main" noChangeAspect="1"/>
             </wp:cNvGraphicFramePr>
@@ -72,8 +88,10 @@
               <a:graphicData uri="http://schemas.openxmlformats.org/drawingml/2006/picture">
                 <pic:pic xmlns:pic="http://schemas.openxmlformats.org/drawingml/2006/picture">
                   <pic:nvPicPr>
-                    <pic:cNvPr id="1" name="Imagen 1"/>
-                    <pic:cNvPicPr/>
+                    <pic:cNvPr id="613198754" name="Imagen 1" descr="Imagen que contiene Diagrama&#10;&#10;Descripción generada automáticamente"/>
+                    <pic:cNvPicPr>
+                      <a:picLocks noChangeAspect="1" noChangeArrowheads="1"/>
+                    </pic:cNvPicPr>
                   </pic:nvPicPr>
                   <pic:blipFill>
                     <a:blip r:embed="rId7" cstate="print">
@@ -83,23 +101,34 @@
                         </a:ext>
                       </a:extLst>
                     </a:blip>
+                    <a:srcRect/>
                     <a:stretch>
                       <a:fillRect/>
                     </a:stretch>
                   </pic:blipFill>
-                  <pic:spPr>
+                  <pic:spPr bwMode="auto">
                     <a:xfrm>
                       <a:off x="0" y="0"/>
-                      <a:ext cx="1543447" cy="1641381"/>
+                      <a:ext cx="1600200" cy="1633855"/>
                     </a:xfrm>
                     <a:prstGeom prst="rect">
                       <a:avLst/>
                     </a:prstGeom>
+                    <a:noFill/>
+                    <a:ln>
+                      <a:noFill/>
+                    </a:ln>
                   </pic:spPr>
                 </pic:pic>
               </a:graphicData>
             </a:graphic>
-          </wp:inline>
+            <wp14:sizeRelH relativeFrom="page">
+              <wp14:pctWidth>0</wp14:pctWidth>
+            </wp14:sizeRelH>
+            <wp14:sizeRelV relativeFrom="page">
+              <wp14:pctHeight>0</wp14:pctHeight>
+            </wp14:sizeRelV>
+          </wp:anchor>
         </w:drawing>
       </w:r>
     </w:p>
@@ -126,7 +155,10 @@
         </w:rPr>
       </w:pPr>
       <w:bookmarkStart w:id="2" w:name="_Hlk155980963"/>
-      <w:r>
+    </w:p>
+    <w:p>
+      <w:pPr>
+        <w:jc w:val="center"/>
         <w:rPr>
           <w:rFonts w:ascii="Arial" w:hAnsi="Arial" w:cs="Arial"/>
           <w:b/>
@@ -135,6 +167,68 @@
           <w:szCs w:val="24"/>
           <w:lang w:val="es-ES"/>
         </w:rPr>
+      </w:pPr>
+    </w:p>
+    <w:p>
+      <w:pPr>
+        <w:jc w:val="center"/>
+        <w:rPr>
+          <w:rFonts w:ascii="Arial" w:hAnsi="Arial" w:cs="Arial"/>
+          <w:b/>
+          <w:bCs/>
+          <w:smallCaps/>
+          <w:szCs w:val="24"/>
+          <w:lang w:val="es-ES"/>
+        </w:rPr>
+      </w:pPr>
+    </w:p>
+    <w:p>
+      <w:pPr>
+        <w:jc w:val="center"/>
+        <w:rPr>
+          <w:rFonts w:ascii="Arial" w:hAnsi="Arial" w:cs="Arial"/>
+          <w:b/>
+          <w:bCs/>
+          <w:smallCaps/>
+          <w:szCs w:val="24"/>
+          <w:lang w:val="es-ES"/>
+        </w:rPr>
+      </w:pPr>
+    </w:p>
+    <w:p>
+      <w:pPr>
+        <w:jc w:val="center"/>
+        <w:rPr>
+          <w:rFonts w:ascii="Arial" w:hAnsi="Arial" w:cs="Arial"/>
+          <w:b/>
+          <w:bCs/>
+          <w:smallCaps/>
+          <w:szCs w:val="24"/>
+          <w:lang w:val="es-ES"/>
+        </w:rPr>
+      </w:pPr>
+    </w:p>
+    <w:p>
+      <w:pPr>
+        <w:jc w:val="center"/>
+        <w:rPr>
+          <w:rFonts w:ascii="Arial" w:hAnsi="Arial" w:cs="Arial"/>
+          <w:b/>
+          <w:bCs/>
+          <w:smallCaps/>
+          <w:szCs w:val="24"/>
+          <w:lang w:val="es-ES"/>
+        </w:rPr>
+      </w:pPr>
+      <w:r>
+        <w:rPr>
+          <w:rFonts w:ascii="Arial" w:hAnsi="Arial" w:cs="Arial"/>
+          <w:b/>
+          <w:bCs/>
+          <w:smallCaps/>
+          <w:szCs w:val="24"/>
+          <w:lang w:val="es-ES"/>
+        </w:rPr>
         <w:t>Informe Período I · Investigación de Cátedra</w:t>
       </w:r>
     </w:p>
@@ -274,14 +368,12 @@
         <w:rPr>
           <w:rFonts w:ascii="Arial" w:hAnsi="Arial" w:cs="Arial"/>
           <w:szCs w:val="24"/>
-          <w:lang w:val="es-ES"/>
-        </w:rPr>
-      </w:pPr>
-      <w:r>
-        <w:rPr>
-          <w:rFonts w:ascii="Arial" w:hAnsi="Arial" w:cs="Arial"/>
-          <w:szCs w:val="24"/>
-          <w:lang w:val="es-ES"/>
+        </w:rPr>
+      </w:pPr>
+      <w:r>
+        <w:rPr>
+          <w:rFonts w:ascii="Arial" w:hAnsi="Arial" w:cs="Arial"/>
+          <w:szCs w:val="24"/>
         </w:rPr>
         <w:t>${nameResearchTopic}</w:t>
       </w:r>
@@ -292,7 +384,6 @@
         <w:rPr>
           <w:rFonts w:ascii="Arial" w:hAnsi="Arial" w:cs="Arial"/>
           <w:szCs w:val="24"/>
-          <w:lang w:val="es-ES"/>
         </w:rPr>
       </w:pPr>
     </w:p>
@@ -302,7 +393,6 @@
         <w:rPr>
           <w:rFonts w:ascii="Arial" w:hAnsi="Arial" w:cs="Arial"/>
           <w:szCs w:val="24"/>
-          <w:lang w:val="es-ES"/>
         </w:rPr>
       </w:pPr>
       <w:bookmarkStart w:id="5" w:name="_Hlk155981107"/>
@@ -310,7 +400,6 @@
         <w:rPr>
           <w:rFonts w:ascii="Arial" w:hAnsi="Arial" w:cs="Arial"/>
           <w:szCs w:val="24"/>
-          <w:lang w:val="es-ES"/>
         </w:rPr>
         <w:t>${cycle}</w:t>
       </w:r>
@@ -323,7 +412,6 @@
         <w:rPr>
           <w:rFonts w:ascii="Arial" w:hAnsi="Arial" w:cs="Arial"/>
           <w:szCs w:val="24"/>
-          <w:lang w:val="es-ES"/>
         </w:rPr>
       </w:pPr>
     </w:p>
@@ -333,14 +421,12 @@
         <w:rPr>
           <w:rFonts w:ascii="Arial" w:hAnsi="Arial" w:cs="Arial"/>
           <w:szCs w:val="24"/>
-          <w:lang w:val="es-ES"/>
-        </w:rPr>
-      </w:pPr>
-      <w:r>
-        <w:rPr>
-          <w:rFonts w:ascii="Arial" w:hAnsi="Arial" w:cs="Arial"/>
-          <w:szCs w:val="24"/>
-          <w:lang w:val="es-ES"/>
+        </w:rPr>
+      </w:pPr>
+      <w:r>
+        <w:rPr>
+          <w:rFonts w:ascii="Arial" w:hAnsi="Arial" w:cs="Arial"/>
+          <w:szCs w:val="24"/>
         </w:rPr>
         <w:t xml:space="preserve">Estudiantes </w:t>
       </w:r>
@@ -348,127 +434,39 @@
         <w:rPr>
           <w:rFonts w:ascii="Arial" w:hAnsi="Arial" w:cs="Arial"/>
           <w:szCs w:val="24"/>
-          <w:lang w:val="es-ES"/>
         </w:rPr>
         <w:t>colaboradores</w:t>
       </w:r>
     </w:p>
-    <w:tbl>
-      <w:tblPr>
-        <w:tblW w:w="3134" w:type="dxa"/>
+    <w:p>
+      <w:pPr>
         <w:jc w:val="center"/>
-        <w:shd w:val="clear" w:color="auto" w:fill="FFFFFF" w:themeFill="background1"/>
-        <w:tblLayout w:type="fixed"/>
-        <w:tblCellMar>
-          <w:left w:w="0" w:type="dxa"/>
-          <w:right w:w="0" w:type="dxa"/>
-        </w:tblCellMar>
-        <w:tblLook w:val="04A0" w:firstRow="1" w:lastRow="0" w:firstColumn="1" w:lastColumn="0" w:noHBand="0" w:noVBand="1"/>
-      </w:tblPr>
-      <w:tblGrid>
-        <w:gridCol w:w="3114"/>
-        <w:gridCol w:w="20"/>
-      </w:tblGrid>
-      <w:tr>
-        <w:trPr>
-          <w:trHeight w:val="352"/>
-          <w:jc w:val="center"/>
-        </w:trPr>
-        <w:tc>
-          <w:tcPr>
-            <w:tcW w:w="3114" w:type="dxa"/>
-            <w:shd w:val="clear" w:color="auto" w:fill="FFFFFF" w:themeFill="background1"/>
-            <w:tcMar>
-              <w:top w:w="30" w:type="dxa"/>
-              <w:left w:w="45" w:type="dxa"/>
-              <w:bottom w:w="30" w:type="dxa"/>
-              <w:right w:w="45" w:type="dxa"/>
-            </w:tcMar>
-            <w:vAlign w:val="bottom"/>
-            <w:hideMark/>
-          </w:tcPr>
-          <w:p>
-            <w:pPr>
-              <w:spacing w:line="240" w:lineRule="auto"/>
-              <w:jc w:val="center"/>
-              <w:rPr>
-                <w:rFonts w:ascii="Arial" w:hAnsi="Arial" w:cs="Arial"/>
-                <w:color w:val="000000" w:themeColor="text1"/>
-                <w:sz w:val="22"/>
-              </w:rPr>
-            </w:pPr>
-            <w:r>
-              <w:rPr>
-                <w:rFonts w:ascii="Arial" w:hAnsi="Arial" w:cs="Arial"/>
-                <w:color w:val="000000" w:themeColor="text1"/>
-                <w:sz w:val="22"/>
-              </w:rPr>
-              <w:t>${nameStudent}</w:t>
-            </w:r>
-          </w:p>
-        </w:tc>
-        <w:tc>
-          <w:tcPr>
-            <w:tcW w:w="20" w:type="dxa"/>
-            <w:shd w:val="clear" w:color="auto" w:fill="FFFFFF" w:themeFill="background1"/>
-          </w:tcPr>
-          <w:p>
-            <w:pPr>
-              <w:spacing w:line="240" w:lineRule="auto"/>
-              <w:rPr>
-                <w:rFonts w:ascii="Arial" w:hAnsi="Arial" w:cs="Arial"/>
-                <w:sz w:val="16"/>
-                <w:szCs w:val="16"/>
-              </w:rPr>
-            </w:pPr>
-          </w:p>
-          <w:p>
-            <w:pPr>
-              <w:spacing w:line="240" w:lineRule="auto"/>
-              <w:rPr>
-                <w:rFonts w:ascii="Arial" w:hAnsi="Arial" w:cs="Arial"/>
-                <w:sz w:val="4"/>
-                <w:szCs w:val="4"/>
-              </w:rPr>
-            </w:pPr>
-            <w:r>
-              <w:rPr>
-                <w:rFonts w:ascii="Arial" w:hAnsi="Arial" w:cs="Arial"/>
-                <w:color w:val="FFFFFF" w:themeColor="background1"/>
-                <w:sz w:val="4"/>
-                <w:szCs w:val="4"/>
-              </w:rPr>
-              <w:t>${</w:t>
-            </w:r>
-            <w:r>
-              <w:rPr>
-                <w:rFonts w:ascii="Arial" w:hAnsi="Arial" w:cs="Arial"/>
-                <w:color w:val="FFFFFF" w:themeColor="background1"/>
-                <w:sz w:val="4"/>
-                <w:szCs w:val="4"/>
-              </w:rPr>
-              <w:t>i</w:t>
-            </w:r>
-            <w:r>
-              <w:rPr>
-                <w:rFonts w:ascii="Arial" w:hAnsi="Arial" w:cs="Arial"/>
-                <w:color w:val="FFFFFF" w:themeColor="background1"/>
-                <w:sz w:val="4"/>
-                <w:szCs w:val="4"/>
-              </w:rPr>
-              <w:t>}</w:t>
-            </w:r>
-          </w:p>
-        </w:tc>
-      </w:tr>
-    </w:tbl>
-    <w:p>
-      <w:pPr>
-        <w:rPr>
-          <w:rFonts w:ascii="Arial" w:hAnsi="Arial" w:cs="Arial"/>
-          <w:szCs w:val="24"/>
-        </w:rPr>
-      </w:pPr>
+        <w:rPr>
+          <w:rFonts w:ascii="Arial" w:hAnsi="Arial" w:cs="Arial"/>
+          <w:szCs w:val="24"/>
+        </w:rPr>
+      </w:pPr>
+      <w:r>
+        <w:rPr>
+          <w:rFonts w:ascii="Arial" w:hAnsi="Arial" w:cs="Arial"/>
+          <w:szCs w:val="24"/>
+        </w:rPr>
+        <w:t>${block_</w:t>
+      </w:r>
+      <w:r>
+        <w:rPr>
+          <w:rFonts w:ascii="Arial" w:hAnsi="Arial" w:cs="Arial"/>
+          <w:szCs w:val="24"/>
+        </w:rPr>
+        <w:t>collaborators</w:t>
+      </w:r>
+      <w:r>
+        <w:rPr>
+          <w:rFonts w:ascii="Arial" w:hAnsi="Arial" w:cs="Arial"/>
+          <w:szCs w:val="24"/>
+        </w:rPr>
+        <w:t>}</w:t>
+      </w:r>
     </w:p>
     <w:p>
       <w:pPr>
@@ -476,8 +474,33 @@
         <w:rPr>
           <w:rFonts w:ascii="Arial" w:hAnsi="Arial" w:cs="Arial"/>
           <w:szCs w:val="24"/>
-        </w:rPr>
-      </w:pPr>
+          <w:lang w:val="en-US"/>
+        </w:rPr>
+      </w:pPr>
+      <w:r>
+        <w:rPr>
+          <w:rFonts w:ascii="Arial" w:hAnsi="Arial" w:cs="Arial"/>
+          <w:szCs w:val="24"/>
+          <w:lang w:val="en-US"/>
+        </w:rPr>
+        <w:t>${</w:t>
+      </w:r>
+      <w:r>
+        <w:rPr>
+          <w:rFonts w:ascii="Arial" w:hAnsi="Arial" w:cs="Arial"/>
+          <w:szCs w:val="24"/>
+          <w:lang w:val="en-US"/>
+        </w:rPr>
+        <w:t>collaborator</w:t>
+      </w:r>
+      <w:r>
+        <w:rPr>
+          <w:rFonts w:ascii="Arial" w:hAnsi="Arial" w:cs="Arial"/>
+          <w:szCs w:val="24"/>
+          <w:lang w:val="en-US"/>
+        </w:rPr>
+        <w:t>}</w:t>
+      </w:r>
     </w:p>
     <w:p>
       <w:pPr>
@@ -485,6 +508,67 @@
         <w:rPr>
           <w:rFonts w:ascii="Arial" w:hAnsi="Arial" w:cs="Arial"/>
           <w:szCs w:val="24"/>
+          <w:lang w:val="en-US"/>
+        </w:rPr>
+      </w:pPr>
+      <w:r>
+        <w:rPr>
+          <w:rFonts w:ascii="Arial" w:hAnsi="Arial" w:cs="Arial"/>
+          <w:szCs w:val="24"/>
+          <w:lang w:val="en-US"/>
+        </w:rPr>
+        <w:t>${/block_</w:t>
+      </w:r>
+      <w:r>
+        <w:rPr>
+          <w:rFonts w:ascii="Arial" w:hAnsi="Arial" w:cs="Arial"/>
+          <w:szCs w:val="24"/>
+          <w:lang w:val="en-US"/>
+        </w:rPr>
+        <w:t>collaborators</w:t>
+      </w:r>
+      <w:r>
+        <w:rPr>
+          <w:rFonts w:ascii="Arial" w:hAnsi="Arial" w:cs="Arial"/>
+          <w:szCs w:val="24"/>
+          <w:lang w:val="en-US"/>
+        </w:rPr>
+        <w:t>}</w:t>
+      </w:r>
+    </w:p>
+    <w:p>
+      <w:pPr>
+        <w:rPr>
+          <w:rFonts w:ascii="Arial" w:hAnsi="Arial" w:cs="Arial"/>
+          <w:szCs w:val="24"/>
+          <w:lang w:val="en-US"/>
+        </w:rPr>
+      </w:pPr>
+    </w:p>
+    <w:p>
+      <w:pPr>
+        <w:rPr>
+          <w:rFonts w:ascii="Arial" w:hAnsi="Arial" w:cs="Arial"/>
+          <w:szCs w:val="24"/>
+          <w:lang w:val="en-US"/>
+        </w:rPr>
+      </w:pPr>
+    </w:p>
+    <w:p>
+      <w:pPr>
+        <w:rPr>
+          <w:rFonts w:ascii="Arial" w:hAnsi="Arial" w:cs="Arial"/>
+          <w:szCs w:val="24"/>
+          <w:lang w:val="en-US"/>
+        </w:rPr>
+      </w:pPr>
+    </w:p>
+    <w:p>
+      <w:pPr>
+        <w:rPr>
+          <w:rFonts w:ascii="Arial" w:hAnsi="Arial" w:cs="Arial"/>
+          <w:szCs w:val="24"/>
+          <w:lang w:val="en-US"/>
         </w:rPr>
       </w:pPr>
     </w:p>
@@ -494,31 +578,32 @@
         <w:rPr>
           <w:rFonts w:ascii="Arial" w:hAnsi="Arial" w:cs="Arial"/>
           <w:szCs w:val="24"/>
-        </w:rPr>
-      </w:pPr>
-    </w:p>
-    <w:p>
-      <w:pPr>
-        <w:jc w:val="center"/>
-        <w:rPr>
-          <w:rFonts w:ascii="Arial" w:hAnsi="Arial" w:cs="Arial"/>
-          <w:szCs w:val="24"/>
-        </w:rPr>
-      </w:pPr>
-    </w:p>
-    <w:p>
-      <w:pPr>
-        <w:jc w:val="center"/>
-        <w:rPr>
-          <w:rFonts w:ascii="Arial" w:hAnsi="Arial" w:cs="Arial"/>
-        </w:rPr>
-      </w:pPr>
-      <w:r>
-        <w:rPr>
-          <w:rFonts w:ascii="Arial" w:hAnsi="Arial" w:cs="Arial"/>
-          <w:szCs w:val="24"/>
-        </w:rPr>
-        <w:t>Santa Ana, ${date}</w:t>
+          <w:lang w:val="en-US"/>
+        </w:rPr>
+      </w:pPr>
+      <w:r>
+        <w:rPr>
+          <w:rFonts w:ascii="Arial" w:hAnsi="Arial" w:cs="Arial"/>
+          <w:szCs w:val="24"/>
+          <w:lang w:val="en-US"/>
+        </w:rPr>
+        <w:t>Santa Ana, ${date</w:t>
+      </w:r>
+      <w:r>
+        <w:rPr>
+          <w:rFonts w:ascii="Arial" w:hAnsi="Arial" w:cs="Arial"/>
+          <w:szCs w:val="24"/>
+          <w:lang w:val="en-US"/>
+        </w:rPr>
+        <w:t>}</w:t>
+      </w:r>
+      <w:r>
+        <w:rPr>
+          <w:rFonts w:ascii="Arial" w:eastAsia="Calibri" w:hAnsi="Arial" w:cs="Arial"/>
+          <w:szCs w:val="24"/>
+          <w:lang w:val="en-US"/>
+        </w:rPr>
+        <w:t>${PAGE_BREAK}</w:t>
       </w:r>
     </w:p>
     <w:bookmarkEnd w:id="1"/>
@@ -709,8 +794,8 @@
     </w:p>
     <w:tbl>
       <w:tblPr>
-        <w:tblW w:w="8383" w:type="dxa"/>
-        <w:jc w:val="center"/>
+        <w:tblW w:w="8418" w:type="dxa"/>
+        <w:tblInd w:w="421" w:type="dxa"/>
         <w:tblBorders>
           <w:top w:val="single" w:sz="4" w:space="0" w:color="auto"/>
           <w:left w:val="single" w:sz="4" w:space="0" w:color="auto"/>
@@ -727,21 +812,20 @@
         <w:tblLook w:val="04A0" w:firstRow="1" w:lastRow="0" w:firstColumn="1" w:lastColumn="0" w:noHBand="0" w:noVBand="1"/>
       </w:tblPr>
       <w:tblGrid>
-        <w:gridCol w:w="1265"/>
-        <w:gridCol w:w="1121"/>
-        <w:gridCol w:w="957"/>
-        <w:gridCol w:w="1818"/>
-        <w:gridCol w:w="3192"/>
-        <w:gridCol w:w="30"/>
+        <w:gridCol w:w="1417"/>
+        <w:gridCol w:w="1701"/>
+        <w:gridCol w:w="709"/>
+        <w:gridCol w:w="992"/>
+        <w:gridCol w:w="3574"/>
+        <w:gridCol w:w="25"/>
       </w:tblGrid>
       <w:tr>
         <w:trPr>
           <w:trHeight w:val="430"/>
-          <w:jc w:val="center"/>
         </w:trPr>
         <w:tc>
           <w:tcPr>
-            <w:tcW w:w="1267" w:type="dxa"/>
+            <w:tcW w:w="1417" w:type="dxa"/>
             <w:tcMar>
               <w:top w:w="30" w:type="dxa"/>
               <w:left w:w="45" w:type="dxa"/>
@@ -777,7 +861,7 @@
         </w:tc>
         <w:tc>
           <w:tcPr>
-            <w:tcW w:w="1122" w:type="dxa"/>
+            <w:tcW w:w="1701" w:type="dxa"/>
             <w:tcMar>
               <w:top w:w="30" w:type="dxa"/>
               <w:left w:w="45" w:type="dxa"/>
@@ -813,7 +897,7 @@
         </w:tc>
         <w:tc>
           <w:tcPr>
-            <w:tcW w:w="958" w:type="dxa"/>
+            <w:tcW w:w="709" w:type="dxa"/>
             <w:tcMar>
               <w:top w:w="30" w:type="dxa"/>
               <w:left w:w="45" w:type="dxa"/>
@@ -849,7 +933,7 @@
         </w:tc>
         <w:tc>
           <w:tcPr>
-            <w:tcW w:w="1820" w:type="dxa"/>
+            <w:tcW w:w="992" w:type="dxa"/>
             <w:tcMar>
               <w:top w:w="30" w:type="dxa"/>
               <w:left w:w="45" w:type="dxa"/>
@@ -905,7 +989,11 @@
         </w:tc>
         <w:tc>
           <w:tcPr>
-            <w:tcW w:w="3196" w:type="dxa"/>
+            <w:tcW w:w="3574" w:type="dxa"/>
+            <w:tcBorders>
+              <w:right w:val="single" w:sz="4" w:space="0" w:color="auto"/>
+            </w:tcBorders>
+            <w:shd w:val="clear" w:color="auto" w:fill="FFFFFF" w:themeFill="background1"/>
             <w:tcMar>
               <w:top w:w="30" w:type="dxa"/>
               <w:left w:w="45" w:type="dxa"/>
@@ -941,7 +1029,14 @@
         </w:tc>
         <w:tc>
           <w:tcPr>
-            <w:tcW w:w="20" w:type="dxa"/>
+            <w:tcW w:w="25" w:type="dxa"/>
+            <w:tcBorders>
+              <w:top w:val="nil"/>
+              <w:left w:val="single" w:sz="4" w:space="0" w:color="auto"/>
+              <w:bottom w:val="nil"/>
+              <w:right w:val="nil"/>
+            </w:tcBorders>
+            <w:shd w:val="clear" w:color="auto" w:fill="FFFFFF" w:themeFill="background1"/>
           </w:tcPr>
           <w:p>
             <w:pPr>
@@ -960,11 +1055,10 @@
       <w:tr>
         <w:trPr>
           <w:trHeight w:val="352"/>
-          <w:jc w:val="center"/>
         </w:trPr>
         <w:tc>
           <w:tcPr>
-            <w:tcW w:w="1267" w:type="dxa"/>
+            <w:tcW w:w="1417" w:type="dxa"/>
             <w:tcMar>
               <w:top w:w="30" w:type="dxa"/>
               <w:left w:w="45" w:type="dxa"/>
@@ -1012,7 +1106,7 @@
         </w:tc>
         <w:tc>
           <w:tcPr>
-            <w:tcW w:w="1122" w:type="dxa"/>
+            <w:tcW w:w="1701" w:type="dxa"/>
             <w:shd w:val="clear" w:color="auto" w:fill="FFFFFF"/>
             <w:tcMar>
               <w:top w:w="30" w:type="dxa"/>
@@ -1058,7 +1152,7 @@
         </w:tc>
         <w:tc>
           <w:tcPr>
-            <w:tcW w:w="958" w:type="dxa"/>
+            <w:tcW w:w="709" w:type="dxa"/>
             <w:tcMar>
               <w:top w:w="30" w:type="dxa"/>
               <w:left w:w="45" w:type="dxa"/>
@@ -1103,7 +1197,7 @@
         </w:tc>
         <w:tc>
           <w:tcPr>
-            <w:tcW w:w="1820" w:type="dxa"/>
+            <w:tcW w:w="992" w:type="dxa"/>
             <w:tcMar>
               <w:top w:w="30" w:type="dxa"/>
               <w:left w:w="45" w:type="dxa"/>
@@ -1187,8 +1281,11 @@
         </w:tc>
         <w:tc>
           <w:tcPr>
-            <w:tcW w:w="3196" w:type="dxa"/>
-            <w:shd w:val="clear" w:color="auto" w:fill="F8F8F8"/>
+            <w:tcW w:w="3574" w:type="dxa"/>
+            <w:tcBorders>
+              <w:right w:val="single" w:sz="4" w:space="0" w:color="auto"/>
+            </w:tcBorders>
+            <w:shd w:val="clear" w:color="auto" w:fill="FFFFFF" w:themeFill="background1"/>
             <w:tcMar>
               <w:top w:w="30" w:type="dxa"/>
               <w:left w:w="45" w:type="dxa"/>
@@ -1240,8 +1337,14 @@
         </w:tc>
         <w:tc>
           <w:tcPr>
-            <w:tcW w:w="20" w:type="dxa"/>
-            <w:shd w:val="clear" w:color="auto" w:fill="F8F8F8"/>
+            <w:tcW w:w="25" w:type="dxa"/>
+            <w:tcBorders>
+              <w:top w:val="nil"/>
+              <w:left w:val="single" w:sz="4" w:space="0" w:color="auto"/>
+              <w:bottom w:val="nil"/>
+              <w:right w:val="nil"/>
+            </w:tcBorders>
+            <w:shd w:val="clear" w:color="auto" w:fill="FFFFFF" w:themeFill="background1"/>
           </w:tcPr>
           <w:p>
             <w:pPr>
@@ -1393,98 +1496,63 @@
         <w:t>Objetivos específicos</w:t>
       </w:r>
     </w:p>
-    <w:tbl>
-      <w:tblPr>
-        <w:tblStyle w:val="Tablaconcuadrcula"/>
-        <w:tblW w:w="8363" w:type="dxa"/>
-        <w:tblInd w:w="421" w:type="dxa"/>
-        <w:tblBorders>
-          <w:top w:val="none" w:sz="0" w:space="0" w:color="auto"/>
-          <w:left w:val="none" w:sz="0" w:space="0" w:color="auto"/>
-          <w:bottom w:val="none" w:sz="0" w:space="0" w:color="auto"/>
-          <w:right w:val="none" w:sz="0" w:space="0" w:color="auto"/>
-          <w:insideH w:val="none" w:sz="0" w:space="0" w:color="auto"/>
-          <w:insideV w:val="none" w:sz="0" w:space="0" w:color="auto"/>
-        </w:tblBorders>
-        <w:shd w:val="clear" w:color="auto" w:fill="FFFFFF" w:themeFill="background1"/>
-        <w:tblLayout w:type="fixed"/>
-        <w:tblLook w:val="04A0" w:firstRow="1" w:lastRow="0" w:firstColumn="1" w:lastColumn="0" w:noHBand="0" w:noVBand="1"/>
-      </w:tblPr>
-      <w:tblGrid>
-        <w:gridCol w:w="283"/>
-        <w:gridCol w:w="8080"/>
-      </w:tblGrid>
-      <w:tr>
-        <w:tc>
-          <w:tcPr>
-            <w:tcW w:w="283" w:type="dxa"/>
-            <w:shd w:val="clear" w:color="auto" w:fill="FFFFFF" w:themeFill="background1"/>
-          </w:tcPr>
-          <w:p>
-            <w:pPr>
-              <w:rPr>
-                <w:rFonts w:ascii="Arial" w:hAnsi="Arial" w:cs="Arial"/>
-                <w:sz w:val="2"/>
-                <w:szCs w:val="2"/>
-              </w:rPr>
-            </w:pPr>
-            <w:r>
-              <w:rPr>
-                <w:rFonts w:ascii="Arial" w:hAnsi="Arial" w:cs="Arial"/>
-                <w:color w:val="FFFFFF" w:themeColor="background1"/>
-                <w:sz w:val="2"/>
-                <w:szCs w:val="2"/>
-              </w:rPr>
-              <w:t>${</w:t>
-            </w:r>
-            <w:r>
-              <w:rPr>
-                <w:rFonts w:ascii="Arial" w:hAnsi="Arial" w:cs="Arial"/>
-                <w:color w:val="FFFFFF" w:themeColor="background1"/>
-                <w:sz w:val="2"/>
-                <w:szCs w:val="2"/>
-              </w:rPr>
-              <w:t>o</w:t>
-            </w:r>
-            <w:r>
-              <w:rPr>
-                <w:rFonts w:ascii="Arial" w:hAnsi="Arial" w:cs="Arial"/>
-                <w:color w:val="FFFFFF" w:themeColor="background1"/>
-                <w:sz w:val="2"/>
-                <w:szCs w:val="2"/>
-              </w:rPr>
-              <w:t>}</w:t>
-            </w:r>
-          </w:p>
-        </w:tc>
-        <w:tc>
-          <w:tcPr>
-            <w:tcW w:w="8080" w:type="dxa"/>
-            <w:shd w:val="clear" w:color="auto" w:fill="FFFFFF" w:themeFill="background1"/>
-          </w:tcPr>
-          <w:p>
-            <w:pPr>
-              <w:rPr>
-                <w:rFonts w:ascii="Arial" w:hAnsi="Arial" w:cs="Arial"/>
-              </w:rPr>
-            </w:pPr>
-            <w:r>
-              <w:rPr>
-                <w:rFonts w:ascii="Arial" w:hAnsi="Arial" w:cs="Arial"/>
-              </w:rPr>
-              <w:t>${specificObjetive}</w:t>
-            </w:r>
-          </w:p>
-        </w:tc>
-      </w:tr>
-    </w:tbl>
     <w:p>
       <w:pPr>
         <w:spacing w:after="160"/>
         <w:rPr>
           <w:rFonts w:ascii="Arial" w:hAnsi="Arial" w:cs="Arial"/>
-        </w:rPr>
-      </w:pPr>
+          <w:lang w:val="en-US"/>
+        </w:rPr>
+      </w:pPr>
+      <w:r>
+        <w:rPr>
+          <w:rFonts w:ascii="Arial" w:hAnsi="Arial" w:cs="Arial"/>
+        </w:rPr>
+        <w:tab/>
+      </w:r>
+      <w:r>
+        <w:rPr>
+          <w:rFonts w:ascii="Arial" w:hAnsi="Arial" w:cs="Arial"/>
+          <w:lang w:val="en-US"/>
+        </w:rPr>
+        <w:t>${block_specific_objetives}</w:t>
+      </w:r>
+    </w:p>
+    <w:p>
+      <w:pPr>
+        <w:pStyle w:val="Prrafodelista"/>
+        <w:numPr>
+          <w:ilvl w:val="0"/>
+          <w:numId w:val="7"/>
+        </w:numPr>
+        <w:spacing w:after="160"/>
+        <w:rPr>
+          <w:rFonts w:ascii="Arial" w:hAnsi="Arial" w:cs="Arial"/>
+          <w:lang w:val="en-US"/>
+        </w:rPr>
+      </w:pPr>
+      <w:r>
+        <w:rPr>
+          <w:rFonts w:ascii="Arial" w:hAnsi="Arial" w:cs="Arial"/>
+          <w:lang w:val="en-US"/>
+        </w:rPr>
+        <w:t>${specific_objetive}</w:t>
+      </w:r>
+    </w:p>
+    <w:p>
+      <w:pPr>
+        <w:spacing w:after="160"/>
+        <w:ind w:firstLine="720"/>
+        <w:rPr>
+          <w:rFonts w:ascii="Arial" w:hAnsi="Arial" w:cs="Arial"/>
+        </w:rPr>
+      </w:pPr>
+      <w:r>
+        <w:rPr>
+          <w:rFonts w:ascii="Arial" w:hAnsi="Arial" w:cs="Arial"/>
+        </w:rPr>
+        <w:t>${/block_specific_objetives}</w:t>
+      </w:r>
     </w:p>
     <w:p>
       <w:pPr>
@@ -1544,12 +1612,12 @@
         <w:tblLook w:val="04A0" w:firstRow="1" w:lastRow="0" w:firstColumn="1" w:lastColumn="0" w:noHBand="0" w:noVBand="1"/>
       </w:tblPr>
       <w:tblGrid>
-        <w:gridCol w:w="708"/>
-        <w:gridCol w:w="1418"/>
-        <w:gridCol w:w="850"/>
-        <w:gridCol w:w="1985"/>
-        <w:gridCol w:w="3392"/>
-        <w:gridCol w:w="30"/>
+        <w:gridCol w:w="567"/>
+        <w:gridCol w:w="2551"/>
+        <w:gridCol w:w="851"/>
+        <w:gridCol w:w="986"/>
+        <w:gridCol w:w="3403"/>
+        <w:gridCol w:w="25"/>
       </w:tblGrid>
       <w:tr>
         <w:trPr>
@@ -1557,7 +1625,7 @@
         </w:trPr>
         <w:tc>
           <w:tcPr>
-            <w:tcW w:w="708" w:type="dxa"/>
+            <w:tcW w:w="567" w:type="dxa"/>
           </w:tcPr>
           <w:p>
             <w:pPr>
@@ -1575,6 +1643,7 @@
           <w:p>
             <w:pPr>
               <w:spacing w:line="240" w:lineRule="auto"/>
+              <w:jc w:val="center"/>
               <w:rPr>
                 <w:rFonts w:ascii="Arial" w:hAnsi="Arial" w:cs="Arial"/>
                 <w:b/>
@@ -1597,7 +1666,7 @@
         </w:tc>
         <w:tc>
           <w:tcPr>
-            <w:tcW w:w="1418" w:type="dxa"/>
+            <w:tcW w:w="2551" w:type="dxa"/>
             <w:tcMar>
               <w:top w:w="30" w:type="dxa"/>
               <w:left w:w="45" w:type="dxa"/>
@@ -1633,7 +1702,7 @@
         </w:tc>
         <w:tc>
           <w:tcPr>
-            <w:tcW w:w="850" w:type="dxa"/>
+            <w:tcW w:w="851" w:type="dxa"/>
             <w:tcMar>
               <w:top w:w="30" w:type="dxa"/>
               <w:left w:w="45" w:type="dxa"/>
@@ -1669,7 +1738,7 @@
         </w:tc>
         <w:tc>
           <w:tcPr>
-            <w:tcW w:w="1985" w:type="dxa"/>
+            <w:tcW w:w="986" w:type="dxa"/>
             <w:tcMar>
               <w:top w:w="30" w:type="dxa"/>
               <w:left w:w="45" w:type="dxa"/>
@@ -1705,7 +1774,10 @@
         </w:tc>
         <w:tc>
           <w:tcPr>
-            <w:tcW w:w="3392" w:type="dxa"/>
+            <w:tcW w:w="3403" w:type="dxa"/>
+            <w:tcBorders>
+              <w:right w:val="single" w:sz="4" w:space="0" w:color="auto"/>
+            </w:tcBorders>
             <w:tcMar>
               <w:top w:w="30" w:type="dxa"/>
               <w:left w:w="45" w:type="dxa"/>
@@ -1741,7 +1813,13 @@
         </w:tc>
         <w:tc>
           <w:tcPr>
-            <w:tcW w:w="30" w:type="dxa"/>
+            <w:tcW w:w="25" w:type="dxa"/>
+            <w:tcBorders>
+              <w:top w:val="nil"/>
+              <w:left w:val="single" w:sz="4" w:space="0" w:color="auto"/>
+              <w:bottom w:val="nil"/>
+              <w:right w:val="nil"/>
+            </w:tcBorders>
           </w:tcPr>
           <w:p>
             <w:pPr>
@@ -1761,7 +1839,7 @@
         </w:trPr>
         <w:tc>
           <w:tcPr>
-            <w:tcW w:w="708" w:type="dxa"/>
+            <w:tcW w:w="567" w:type="dxa"/>
             <w:vAlign w:val="center"/>
           </w:tcPr>
           <w:p>
@@ -1772,7 +1850,7 @@
                 <w:numId w:val="3"/>
               </w:numPr>
               <w:spacing w:line="240" w:lineRule="auto"/>
-              <w:jc w:val="center"/>
+              <w:jc w:val="left"/>
               <w:rPr>
                 <w:rFonts w:ascii="Arial" w:hAnsi="Arial" w:cs="Arial"/>
                 <w:color w:val="000000" w:themeColor="text1"/>
@@ -1783,7 +1861,7 @@
         </w:tc>
         <w:tc>
           <w:tcPr>
-            <w:tcW w:w="1418" w:type="dxa"/>
+            <w:tcW w:w="2551" w:type="dxa"/>
             <w:shd w:val="clear" w:color="auto" w:fill="FFFFFF"/>
             <w:tcMar>
               <w:top w:w="30" w:type="dxa"/>
@@ -1803,19 +1881,52 @@
                 <w:sz w:val="22"/>
               </w:rPr>
             </w:pPr>
-            <w:r>
+          </w:p>
+          <w:p>
+            <w:pPr>
+              <w:spacing w:line="240" w:lineRule="auto"/>
+              <w:jc w:val="center"/>
               <w:rPr>
                 <w:rFonts w:ascii="Arial" w:hAnsi="Arial" w:cs="Arial"/>
                 <w:color w:val="000000" w:themeColor="text1"/>
                 <w:sz w:val="22"/>
               </w:rPr>
+            </w:pPr>
+          </w:p>
+          <w:p>
+            <w:pPr>
+              <w:spacing w:line="240" w:lineRule="auto"/>
+              <w:jc w:val="center"/>
+              <w:rPr>
+                <w:rFonts w:ascii="Arial" w:hAnsi="Arial" w:cs="Arial"/>
+                <w:color w:val="000000" w:themeColor="text1"/>
+                <w:sz w:val="22"/>
+              </w:rPr>
+            </w:pPr>
+          </w:p>
+          <w:p>
+            <w:pPr>
+              <w:spacing w:line="240" w:lineRule="auto"/>
+              <w:jc w:val="center"/>
+              <w:rPr>
+                <w:rFonts w:ascii="Arial" w:hAnsi="Arial" w:cs="Arial"/>
+                <w:color w:val="000000" w:themeColor="text1"/>
+                <w:sz w:val="22"/>
+              </w:rPr>
+            </w:pPr>
+            <w:r>
+              <w:rPr>
+                <w:rFonts w:ascii="Arial" w:hAnsi="Arial" w:cs="Arial"/>
+                <w:color w:val="000000" w:themeColor="text1"/>
+                <w:sz w:val="22"/>
+              </w:rPr>
               <w:t>${theme}</w:t>
             </w:r>
           </w:p>
         </w:tc>
         <w:tc>
           <w:tcPr>
-            <w:tcW w:w="850" w:type="dxa"/>
+            <w:tcW w:w="851" w:type="dxa"/>
             <w:tcMar>
               <w:top w:w="30" w:type="dxa"/>
               <w:left w:w="45" w:type="dxa"/>
@@ -1835,19 +1946,52 @@
                 <w:sz w:val="22"/>
               </w:rPr>
             </w:pPr>
-            <w:r>
+          </w:p>
+          <w:p>
+            <w:pPr>
+              <w:spacing w:line="240" w:lineRule="auto"/>
+              <w:jc w:val="center"/>
               <w:rPr>
                 <w:rFonts w:ascii="Arial" w:hAnsi="Arial" w:cs="Arial"/>
                 <w:color w:val="000000" w:themeColor="text1"/>
                 <w:sz w:val="22"/>
               </w:rPr>
+            </w:pPr>
+          </w:p>
+          <w:p>
+            <w:pPr>
+              <w:spacing w:line="240" w:lineRule="auto"/>
+              <w:jc w:val="center"/>
+              <w:rPr>
+                <w:rFonts w:ascii="Arial" w:hAnsi="Arial" w:cs="Arial"/>
+                <w:color w:val="000000" w:themeColor="text1"/>
+                <w:sz w:val="22"/>
+              </w:rPr>
+            </w:pPr>
+          </w:p>
+          <w:p>
+            <w:pPr>
+              <w:spacing w:line="240" w:lineRule="auto"/>
+              <w:jc w:val="center"/>
+              <w:rPr>
+                <w:rFonts w:ascii="Arial" w:hAnsi="Arial" w:cs="Arial"/>
+                <w:color w:val="000000" w:themeColor="text1"/>
+                <w:sz w:val="22"/>
+              </w:rPr>
+            </w:pPr>
+            <w:r>
+              <w:rPr>
+                <w:rFonts w:ascii="Arial" w:hAnsi="Arial" w:cs="Arial"/>
+                <w:color w:val="000000" w:themeColor="text1"/>
+                <w:sz w:val="22"/>
+              </w:rPr>
               <w:t>${year}</w:t>
             </w:r>
           </w:p>
         </w:tc>
         <w:tc>
           <w:tcPr>
-            <w:tcW w:w="1985" w:type="dxa"/>
+            <w:tcW w:w="986" w:type="dxa"/>
             <w:tcMar>
               <w:top w:w="30" w:type="dxa"/>
               <w:left w:w="45" w:type="dxa"/>
@@ -1867,12 +2011,34 @@
                 <w:sz w:val="22"/>
               </w:rPr>
             </w:pPr>
-            <w:r>
+          </w:p>
+          <w:p>
+            <w:pPr>
+              <w:spacing w:line="240" w:lineRule="auto"/>
+              <w:jc w:val="center"/>
               <w:rPr>
                 <w:rFonts w:ascii="Arial" w:hAnsi="Arial" w:cs="Arial"/>
                 <w:color w:val="000000" w:themeColor="text1"/>
                 <w:sz w:val="22"/>
               </w:rPr>
+            </w:pPr>
+          </w:p>
+          <w:p>
+            <w:pPr>
+              <w:spacing w:line="240" w:lineRule="auto"/>
+              <w:jc w:val="center"/>
+              <w:rPr>
+                <w:rFonts w:ascii="Arial" w:hAnsi="Arial" w:cs="Arial"/>
+                <w:color w:val="000000" w:themeColor="text1"/>
+                <w:sz w:val="22"/>
+              </w:rPr>
+            </w:pPr>
+            <w:r>
+              <w:rPr>
+                <w:rFonts w:ascii="Arial" w:hAnsi="Arial" w:cs="Arial"/>
+                <w:color w:val="000000" w:themeColor="text1"/>
+                <w:sz w:val="22"/>
+              </w:rPr>
               <w:t>${</w:t>
             </w:r>
             <w:r>
@@ -1895,7 +2061,10 @@
         </w:tc>
         <w:tc>
           <w:tcPr>
-            <w:tcW w:w="3392" w:type="dxa"/>
+            <w:tcW w:w="3403" w:type="dxa"/>
+            <w:tcBorders>
+              <w:right w:val="single" w:sz="4" w:space="0" w:color="auto"/>
+            </w:tcBorders>
             <w:shd w:val="clear" w:color="auto" w:fill="FFFFFF"/>
             <w:tcMar>
               <w:top w:w="30" w:type="dxa"/>
@@ -1917,20 +2086,62 @@
                 <w:u w:val="single"/>
               </w:rPr>
             </w:pPr>
-            <w:r>
+          </w:p>
+          <w:p>
+            <w:pPr>
+              <w:spacing w:line="240" w:lineRule="auto"/>
+              <w:jc w:val="center"/>
               <w:rPr>
                 <w:rFonts w:ascii="Arial" w:hAnsi="Arial" w:cs="Arial"/>
                 <w:color w:val="00B0F0"/>
                 <w:sz w:val="22"/>
                 <w:u w:val="single"/>
               </w:rPr>
+            </w:pPr>
+          </w:p>
+          <w:p>
+            <w:pPr>
+              <w:spacing w:line="240" w:lineRule="auto"/>
+              <w:jc w:val="center"/>
+              <w:rPr>
+                <w:rFonts w:ascii="Arial" w:hAnsi="Arial" w:cs="Arial"/>
+                <w:color w:val="00B0F0"/>
+                <w:sz w:val="22"/>
+                <w:u w:val="single"/>
+              </w:rPr>
+            </w:pPr>
+          </w:p>
+          <w:p>
+            <w:pPr>
+              <w:spacing w:line="240" w:lineRule="auto"/>
+              <w:jc w:val="center"/>
+              <w:rPr>
+                <w:rFonts w:ascii="Arial" w:hAnsi="Arial" w:cs="Arial"/>
+                <w:color w:val="00B0F0"/>
+                <w:sz w:val="22"/>
+                <w:u w:val="single"/>
+              </w:rPr>
+            </w:pPr>
+            <w:r>
+              <w:rPr>
+                <w:rFonts w:ascii="Arial" w:hAnsi="Arial" w:cs="Arial"/>
+                <w:color w:val="00B0F0"/>
+                <w:sz w:val="22"/>
+                <w:u w:val="single"/>
+              </w:rPr>
               <w:t>${link}</w:t>
             </w:r>
           </w:p>
         </w:tc>
         <w:tc>
           <w:tcPr>
-            <w:tcW w:w="30" w:type="dxa"/>
+            <w:tcW w:w="25" w:type="dxa"/>
+            <w:tcBorders>
+              <w:top w:val="nil"/>
+              <w:left w:val="single" w:sz="4" w:space="0" w:color="auto"/>
+              <w:bottom w:val="nil"/>
+              <w:right w:val="nil"/>
+            </w:tcBorders>
             <w:shd w:val="clear" w:color="auto" w:fill="FFFFFF"/>
           </w:tcPr>
           <w:p>
@@ -1993,6 +2204,7 @@
           <w:b/>
           <w:bCs/>
         </w:rPr>
+        <w:lastRenderedPageBreak/>
         <w:t>Valoración del catedrático sobre el equipo</w:t>
       </w:r>
     </w:p>
@@ -2064,8 +2276,25 @@
                 <w:bCs/>
                 <w:sz w:val="22"/>
               </w:rPr>
-              <w:lastRenderedPageBreak/>
-              <w:t>Nombre de los Estudiantes</w:t>
+              <w:t xml:space="preserve">Nombre de los </w:t>
+            </w:r>
+            <w:r>
+              <w:rPr>
+                <w:rFonts w:ascii="Arial" w:hAnsi="Arial" w:cs="Arial"/>
+                <w:b/>
+                <w:bCs/>
+                <w:sz w:val="22"/>
+              </w:rPr>
+              <w:t>e</w:t>
+            </w:r>
+            <w:r>
+              <w:rPr>
+                <w:rFonts w:ascii="Arial" w:hAnsi="Arial" w:cs="Arial"/>
+                <w:b/>
+                <w:bCs/>
+                <w:sz w:val="22"/>
+              </w:rPr>
+              <w:t>studiantes</w:t>
             </w:r>
           </w:p>
         </w:tc>
@@ -2075,111 +2304,71 @@
             <w:gridSpan w:val="2"/>
             <w:vAlign w:val="center"/>
           </w:tcPr>
-          <w:tbl>
-            <w:tblPr>
-              <w:tblW w:w="3134" w:type="dxa"/>
-              <w:shd w:val="clear" w:color="auto" w:fill="D0CECE" w:themeFill="background2" w:themeFillShade="E6"/>
-              <w:tblLayout w:type="fixed"/>
-              <w:tblCellMar>
-                <w:left w:w="0" w:type="dxa"/>
-                <w:right w:w="0" w:type="dxa"/>
-              </w:tblCellMar>
-              <w:tblLook w:val="04A0" w:firstRow="1" w:lastRow="0" w:firstColumn="1" w:lastColumn="0" w:noHBand="0" w:noVBand="1"/>
-            </w:tblPr>
-            <w:tblGrid>
-              <w:gridCol w:w="3114"/>
-              <w:gridCol w:w="20"/>
-            </w:tblGrid>
-            <w:tr>
-              <w:trPr>
-                <w:trHeight w:val="352"/>
-              </w:trPr>
-              <w:tc>
-                <w:tcPr>
-                  <w:tcW w:w="3114" w:type="dxa"/>
-                  <w:shd w:val="clear" w:color="auto" w:fill="D0CECE" w:themeFill="background2" w:themeFillShade="E6"/>
-                  <w:tcMar>
-                    <w:top w:w="30" w:type="dxa"/>
-                    <w:left w:w="45" w:type="dxa"/>
-                    <w:bottom w:w="30" w:type="dxa"/>
-                    <w:right w:w="45" w:type="dxa"/>
-                  </w:tcMar>
-                  <w:vAlign w:val="bottom"/>
-                  <w:hideMark/>
-                </w:tcPr>
-                <w:p>
-                  <w:pPr>
-                    <w:framePr w:hSpace="141" w:wrap="around" w:vAnchor="text" w:hAnchor="margin" w:x="-5" w:y="-73"/>
-                    <w:spacing w:line="240" w:lineRule="auto"/>
-                    <w:jc w:val="left"/>
-                    <w:rPr>
-                      <w:rFonts w:ascii="Arial" w:hAnsi="Arial" w:cs="Arial"/>
-                      <w:b/>
-                      <w:bCs/>
-                      <w:color w:val="000000" w:themeColor="text1"/>
-                      <w:sz w:val="22"/>
-                    </w:rPr>
-                  </w:pPr>
-                  <w:r>
-                    <w:rPr>
-                      <w:rFonts w:ascii="Arial" w:hAnsi="Arial" w:cs="Arial"/>
-                      <w:b/>
-                      <w:bCs/>
-                      <w:color w:val="000000" w:themeColor="text1"/>
-                      <w:sz w:val="22"/>
-                    </w:rPr>
-                    <w:t>${nameStudent}</w:t>
-                  </w:r>
-                </w:p>
-              </w:tc>
-              <w:tc>
-                <w:tcPr>
-                  <w:tcW w:w="20" w:type="dxa"/>
-                  <w:shd w:val="clear" w:color="auto" w:fill="D0CECE" w:themeFill="background2" w:themeFillShade="E6"/>
-                </w:tcPr>
-                <w:p>
-                  <w:pPr>
-                    <w:framePr w:hSpace="141" w:wrap="around" w:vAnchor="text" w:hAnchor="margin" w:x="-5" w:y="-73"/>
-                    <w:spacing w:line="240" w:lineRule="auto"/>
-                    <w:rPr>
-                      <w:rFonts w:ascii="Arial" w:hAnsi="Arial" w:cs="Arial"/>
-                      <w:sz w:val="16"/>
-                      <w:szCs w:val="16"/>
-                    </w:rPr>
-                  </w:pPr>
-                </w:p>
-                <w:p>
-                  <w:pPr>
-                    <w:framePr w:hSpace="141" w:wrap="around" w:vAnchor="text" w:hAnchor="margin" w:x="-5" w:y="-73"/>
-                    <w:spacing w:line="240" w:lineRule="auto"/>
-                    <w:rPr>
-                      <w:rFonts w:ascii="Arial" w:hAnsi="Arial" w:cs="Arial"/>
-                      <w:sz w:val="4"/>
-                      <w:szCs w:val="4"/>
-                    </w:rPr>
-                  </w:pPr>
-                  <w:r>
-                    <w:rPr>
-                      <w:rFonts w:ascii="Arial" w:hAnsi="Arial" w:cs="Arial"/>
-                      <w:color w:val="FFFFFF" w:themeColor="background1"/>
-                      <w:sz w:val="4"/>
-                      <w:szCs w:val="4"/>
-                    </w:rPr>
-                    <w:t>${i}</w:t>
-                  </w:r>
-                </w:p>
-              </w:tc>
-            </w:tr>
-          </w:tbl>
-          <w:p>
-            <w:pPr>
+          <w:p>
+            <w:pPr>
+              <w:jc w:val="left"/>
               <w:rPr>
                 <w:rFonts w:ascii="Arial" w:hAnsi="Arial" w:cs="Arial"/>
                 <w:b/>
                 <w:bCs/>
                 <w:sz w:val="22"/>
-              </w:rPr>
-            </w:pPr>
+                <w:lang w:val="en-US"/>
+              </w:rPr>
+            </w:pPr>
+            <w:r>
+              <w:rPr>
+                <w:rFonts w:ascii="Arial" w:hAnsi="Arial" w:cs="Arial"/>
+                <w:b/>
+                <w:bCs/>
+                <w:sz w:val="22"/>
+                <w:lang w:val="en-US"/>
+              </w:rPr>
+              <w:t>${block_students}</w:t>
+            </w:r>
+          </w:p>
+          <w:p>
+            <w:pPr>
+              <w:jc w:val="left"/>
+              <w:rPr>
+                <w:rFonts w:ascii="Arial" w:hAnsi="Arial" w:cs="Arial"/>
+                <w:b/>
+                <w:bCs/>
+                <w:sz w:val="22"/>
+                <w:lang w:val="en-US"/>
+              </w:rPr>
+            </w:pPr>
+            <w:r>
+              <w:rPr>
+                <w:rFonts w:ascii="Arial" w:hAnsi="Arial" w:cs="Arial"/>
+                <w:b/>
+                <w:bCs/>
+                <w:sz w:val="22"/>
+                <w:lang w:val="en-US"/>
+              </w:rPr>
+              <w:t>${student}</w:t>
+            </w:r>
+          </w:p>
+          <w:p>
+            <w:pPr>
+              <w:jc w:val="left"/>
+              <w:rPr>
+                <w:rFonts w:ascii="Arial" w:hAnsi="Arial" w:cs="Arial"/>
+                <w:b/>
+                <w:bCs/>
+                <w:sz w:val="22"/>
+                <w:lang w:val="en-US"/>
+              </w:rPr>
+            </w:pPr>
+            <w:r>
+              <w:rPr>
+                <w:rFonts w:ascii="Arial" w:hAnsi="Arial" w:cs="Arial"/>
+                <w:b/>
+                <w:bCs/>
+                <w:sz w:val="22"/>
+                <w:lang w:val="en-US"/>
+              </w:rPr>
+              <w:t>${/block_students}</w:t>
+            </w:r>
           </w:p>
         </w:tc>
       </w:tr>
@@ -2225,6 +2414,15 @@
                 <w:sz w:val="22"/>
               </w:rPr>
             </w:pPr>
+            <w:r>
+              <w:rPr>
+                <w:rFonts w:ascii="Arial" w:hAnsi="Arial" w:cs="Arial"/>
+                <w:b/>
+                <w:bCs/>
+                <w:sz w:val="22"/>
+              </w:rPr>
+              <w:t xml:space="preserve"> </w:t>
+            </w:r>
             <w:r>
               <w:rPr>
                 <w:rFonts w:ascii="Arial" w:hAnsi="Arial" w:cs="Arial"/>
@@ -2970,7 +3168,21 @@
                 <w:rFonts w:ascii="Arial" w:hAnsi="Arial" w:cs="Arial"/>
                 <w:sz w:val="22"/>
               </w:rPr>
-              <w:t>Comentarios del Docente</w:t>
+              <w:t xml:space="preserve">Comentarios del </w:t>
+            </w:r>
+            <w:r>
+              <w:rPr>
+                <w:rFonts w:ascii="Arial" w:hAnsi="Arial" w:cs="Arial"/>
+                <w:sz w:val="22"/>
+              </w:rPr>
+              <w:t>d</w:t>
+            </w:r>
+            <w:r>
+              <w:rPr>
+                <w:rFonts w:ascii="Arial" w:hAnsi="Arial" w:cs="Arial"/>
+                <w:sz w:val="22"/>
+              </w:rPr>
+              <w:t>ocente</w:t>
             </w:r>
           </w:p>
         </w:tc>
@@ -3041,11 +3253,89 @@
     </w:tbl>
     <w:p>
       <w:pPr>
-        <w:spacing w:after="160"/>
-        <w:rPr>
-          <w:rFonts w:ascii="Arial" w:hAnsi="Arial" w:cs="Arial"/>
-        </w:rPr>
-      </w:pPr>
+        <w:pStyle w:val="Prrafodelista"/>
+        <w:ind w:left="0"/>
+        <w:rPr>
+          <w:rFonts w:ascii="Arial" w:eastAsia="Times New Roman" w:hAnsi="Arial" w:cs="Arial"/>
+          <w:szCs w:val="24"/>
+        </w:rPr>
+      </w:pPr>
+    </w:p>
+    <w:p>
+      <w:pPr>
+        <w:pStyle w:val="Prrafodelista"/>
+        <w:ind w:left="0"/>
+        <w:rPr>
+          <w:rFonts w:ascii="Arial" w:eastAsia="Times New Roman" w:hAnsi="Arial" w:cs="Arial"/>
+          <w:szCs w:val="24"/>
+        </w:rPr>
+      </w:pPr>
+    </w:p>
+    <w:p>
+      <w:pPr>
+        <w:pStyle w:val="Prrafodelista"/>
+        <w:ind w:left="0"/>
+        <w:rPr>
+          <w:rFonts w:ascii="Arial" w:eastAsia="Times New Roman" w:hAnsi="Arial" w:cs="Arial"/>
+          <w:szCs w:val="24"/>
+        </w:rPr>
+      </w:pPr>
+    </w:p>
+    <w:p>
+      <w:pPr>
+        <w:pStyle w:val="Prrafodelista"/>
+        <w:ind w:left="0"/>
+        <w:rPr>
+          <w:rFonts w:ascii="Arial" w:eastAsia="Times New Roman" w:hAnsi="Arial" w:cs="Arial"/>
+          <w:szCs w:val="24"/>
+        </w:rPr>
+      </w:pPr>
+    </w:p>
+    <w:p>
+      <w:pPr>
+        <w:pStyle w:val="Prrafodelista"/>
+        <w:ind w:left="0"/>
+        <w:rPr>
+          <w:rFonts w:ascii="Arial" w:eastAsia="Times New Roman" w:hAnsi="Arial" w:cs="Arial"/>
+          <w:szCs w:val="24"/>
+        </w:rPr>
+      </w:pPr>
+    </w:p>
+    <w:p>
+      <w:pPr>
+        <w:pStyle w:val="Prrafodelista"/>
+        <w:ind w:left="0"/>
+        <w:rPr>
+          <w:rFonts w:ascii="Arial" w:eastAsia="Times New Roman" w:hAnsi="Arial" w:cs="Arial"/>
+          <w:szCs w:val="24"/>
+        </w:rPr>
+      </w:pPr>
+    </w:p>
+    <w:p>
+      <w:pPr>
+        <w:pStyle w:val="Prrafodelista"/>
+        <w:ind w:left="0"/>
+        <w:rPr>
+          <w:rFonts w:ascii="Arial" w:eastAsia="Times New Roman" w:hAnsi="Arial" w:cs="Arial"/>
+          <w:b/>
+          <w:szCs w:val="24"/>
+        </w:rPr>
+      </w:pPr>
+      <w:r>
+        <w:rPr>
+          <w:rFonts w:ascii="Arial" w:eastAsia="Times New Roman" w:hAnsi="Arial" w:cs="Arial"/>
+          <w:szCs w:val="24"/>
+        </w:rPr>
+        <w:t>$</w:t>
+      </w:r>
+      <w:r>
+        <w:rPr>
+          <w:rFonts w:ascii="Arial" w:eastAsia="Calibri" w:hAnsi="Arial" w:cs="Arial"/>
+          <w:szCs w:val="24"/>
+          <w:lang w:val="en-US"/>
+        </w:rPr>
+        <w:t>{PAGE_BREAK2}</w:t>
+      </w:r>
     </w:p>
     <w:p>
       <w:pPr>
@@ -3068,6 +3358,7 @@
           <w:b/>
           <w:bCs/>
         </w:rPr>
+        <w:lastRenderedPageBreak/>
         <w:t>Comentario final</w:t>
       </w:r>
     </w:p>
@@ -3240,32 +3531,31 @@
     <w:r>
       <w:rPr>
         <w:rFonts w:ascii="Arial" w:hAnsi="Arial" w:cs="Arial"/>
-        <w:smallCaps/>
         <w:noProof/>
+        <w:szCs w:val="24"/>
+        <w:lang w:eastAsia="es-SV"/>
       </w:rPr>
       <w:drawing>
-        <wp:anchor distT="0" distB="0" distL="114300" distR="114300" simplePos="0" relativeHeight="251658240" behindDoc="1" locked="0" layoutInCell="1" allowOverlap="1" wp14:anchorId="56EB7388" wp14:editId="384DE998">
+        <wp:anchor distT="0" distB="0" distL="114300" distR="114300" simplePos="0" relativeHeight="251659264" behindDoc="1" locked="0" layoutInCell="1" allowOverlap="1" wp14:anchorId="60A53083" wp14:editId="5665135C">
           <wp:simplePos x="0" y="0"/>
           <wp:positionH relativeFrom="rightMargin">
             <wp:align>left</wp:align>
           </wp:positionH>
           <wp:positionV relativeFrom="paragraph">
-            <wp:posOffset>-106680</wp:posOffset>
+            <wp:posOffset>-97790</wp:posOffset>
           </wp:positionV>
-          <wp:extent cx="408305" cy="433705"/>
-          <wp:effectExtent l="0" t="0" r="0" b="4445"/>
+          <wp:extent cx="419100" cy="427355"/>
+          <wp:effectExtent l="0" t="0" r="0" b="0"/>
           <wp:wrapTight wrapText="bothSides">
             <wp:wrapPolygon edited="0">
-              <wp:start x="4031" y="0"/>
-              <wp:lineTo x="0" y="3795"/>
-              <wp:lineTo x="0" y="20873"/>
-              <wp:lineTo x="20156" y="20873"/>
-              <wp:lineTo x="20156" y="3795"/>
-              <wp:lineTo x="16124" y="0"/>
-              <wp:lineTo x="4031" y="0"/>
+              <wp:start x="0" y="0"/>
+              <wp:lineTo x="0" y="20220"/>
+              <wp:lineTo x="20618" y="20220"/>
+              <wp:lineTo x="20618" y="0"/>
+              <wp:lineTo x="0" y="0"/>
             </wp:wrapPolygon>
           </wp:wrapTight>
-          <wp:docPr id="12" name="Imagen 12"/>
+          <wp:docPr id="1538795464" name="Picture 613198754" descr="Imagen que contiene Diagrama&#10;&#10;Descripción generada automáticamente"/>
           <wp:cNvGraphicFramePr>
             <a:graphicFrameLocks xmlns:a="http://schemas.openxmlformats.org/drawingml/2006/main" noChangeAspect="1"/>
           </wp:cNvGraphicFramePr>
@@ -3273,33 +3563,46 @@
             <a:graphicData uri="http://schemas.openxmlformats.org/drawingml/2006/picture">
               <pic:pic xmlns:pic="http://schemas.openxmlformats.org/drawingml/2006/picture">
                 <pic:nvPicPr>
-                  <pic:cNvPr id="12" name="Imagen 12"/>
-                  <pic:cNvPicPr/>
+                  <pic:cNvPr id="613198754" name="Imagen 1" descr="Imagen que contiene Diagrama&#10;&#10;Descripción generada automáticamente"/>
+                  <pic:cNvPicPr>
+                    <a:picLocks noChangeAspect="1" noChangeArrowheads="1"/>
+                  </pic:cNvPicPr>
                 </pic:nvPicPr>
                 <pic:blipFill>
-                  <a:blip r:embed="rId1">
+                  <a:blip r:embed="rId1" cstate="print">
                     <a:extLst>
                       <a:ext uri="{28A0092B-C50C-407E-A947-70E740481C1C}">
                         <a14:useLocalDpi xmlns:a14="http://schemas.microsoft.com/office/drawing/2010/main" val="0"/>
                       </a:ext>
                     </a:extLst>
                   </a:blip>
+                  <a:srcRect/>
                   <a:stretch>
                     <a:fillRect/>
                   </a:stretch>
                 </pic:blipFill>
-                <pic:spPr>
+                <pic:spPr bwMode="auto">
                   <a:xfrm>
                     <a:off x="0" y="0"/>
-                    <a:ext cx="408305" cy="433705"/>
+                    <a:ext cx="419100" cy="427355"/>
                   </a:xfrm>
                   <a:prstGeom prst="rect">
                     <a:avLst/>
                   </a:prstGeom>
+                  <a:noFill/>
+                  <a:ln>
+                    <a:noFill/>
+                  </a:ln>
                 </pic:spPr>
               </pic:pic>
             </a:graphicData>
           </a:graphic>
+          <wp14:sizeRelH relativeFrom="page">
+            <wp14:pctWidth>0</wp14:pctWidth>
+          </wp14:sizeRelH>
+          <wp14:sizeRelV relativeFrom="page">
+            <wp14:pctHeight>0</wp14:pctHeight>
+          </wp14:sizeRelV>
         </wp:anchor>
       </w:drawing>
     </w:r>
@@ -3514,6 +3817,119 @@
     </w:lvl>
   </w:abstractNum>
   <w:abstractNum w:abstractNumId="2" w15:restartNumberingAfterBreak="0">
+    <w:nsid w:val="28A919D5"/>
+    <w:multiLevelType w:val="hybridMultilevel"/>
+    <w:tmpl w:val="66264332"/>
+    <w:lvl w:ilvl="0" w:tplc="04090001">
+      <w:start w:val="1"/>
+      <w:numFmt w:val="bullet"/>
+      <w:lvlText w:val=""/>
+      <w:lvlJc w:val="left"/>
+      <w:pPr>
+        <w:ind w:left="1440" w:hanging="360"/>
+      </w:pPr>
+      <w:rPr>
+        <w:rFonts w:ascii="Symbol" w:hAnsi="Symbol" w:hint="default"/>
+      </w:rPr>
+    </w:lvl>
+    <w:lvl w:ilvl="1" w:tplc="04090003" w:tentative="1">
+      <w:start w:val="1"/>
+      <w:numFmt w:val="bullet"/>
+      <w:lvlText w:val="o"/>
+      <w:lvlJc w:val="left"/>
+      <w:pPr>
+        <w:ind w:left="2160" w:hanging="360"/>
+      </w:pPr>
+      <w:rPr>
+        <w:rFonts w:ascii="Courier New" w:hAnsi="Courier New" w:cs="Courier New" w:hint="default"/>
+      </w:rPr>
+    </w:lvl>
+    <w:lvl w:ilvl="2" w:tplc="04090005" w:tentative="1">
+      <w:start w:val="1"/>
+      <w:numFmt w:val="bullet"/>
+      <w:lvlText w:val=""/>
+      <w:lvlJc w:val="left"/>
+      <w:pPr>
+        <w:ind w:left="2880" w:hanging="360"/>
+      </w:pPr>
+      <w:rPr>
+        <w:rFonts w:ascii="Wingdings" w:hAnsi="Wingdings" w:hint="default"/>
+      </w:rPr>
+    </w:lvl>
+    <w:lvl w:ilvl="3" w:tplc="04090001" w:tentative="1">
+      <w:start w:val="1"/>
+      <w:numFmt w:val="bullet"/>
+      <w:lvlText w:val=""/>
+      <w:lvlJc w:val="left"/>
+      <w:pPr>
+        <w:ind w:left="3600" w:hanging="360"/>
+      </w:pPr>
+      <w:rPr>
+        <w:rFonts w:ascii="Symbol" w:hAnsi="Symbol" w:hint="default"/>
+      </w:rPr>
+    </w:lvl>
+    <w:lvl w:ilvl="4" w:tplc="04090003" w:tentative="1">
+      <w:start w:val="1"/>
+      <w:numFmt w:val="bullet"/>
+      <w:lvlText w:val="o"/>
+      <w:lvlJc w:val="left"/>
+      <w:pPr>
+        <w:ind w:left="4320" w:hanging="360"/>
+      </w:pPr>
+      <w:rPr>
+        <w:rFonts w:ascii="Courier New" w:hAnsi="Courier New" w:cs="Courier New" w:hint="default"/>
+      </w:rPr>
+    </w:lvl>
+    <w:lvl w:ilvl="5" w:tplc="04090005" w:tentative="1">
+      <w:start w:val="1"/>
+      <w:numFmt w:val="bullet"/>
+      <w:lvlText w:val=""/>
+      <w:lvlJc w:val="left"/>
+      <w:pPr>
+        <w:ind w:left="5040" w:hanging="360"/>
+      </w:pPr>
+      <w:rPr>
+        <w:rFonts w:ascii="Wingdings" w:hAnsi="Wingdings" w:hint="default"/>
+      </w:rPr>
+    </w:lvl>
+    <w:lvl w:ilvl="6" w:tplc="04090001" w:tentative="1">
+      <w:start w:val="1"/>
+      <w:numFmt w:val="bullet"/>
+      <w:lvlText w:val=""/>
+      <w:lvlJc w:val="left"/>
+      <w:pPr>
+        <w:ind w:left="5760" w:hanging="360"/>
+      </w:pPr>
+      <w:rPr>
+        <w:rFonts w:ascii="Symbol" w:hAnsi="Symbol" w:hint="default"/>
+      </w:rPr>
+    </w:lvl>
+    <w:lvl w:ilvl="7" w:tplc="04090003" w:tentative="1">
+      <w:start w:val="1"/>
+      <w:numFmt w:val="bullet"/>
+      <w:lvlText w:val="o"/>
+      <w:lvlJc w:val="left"/>
+      <w:pPr>
+        <w:ind w:left="6480" w:hanging="360"/>
+      </w:pPr>
+      <w:rPr>
+        <w:rFonts w:ascii="Courier New" w:hAnsi="Courier New" w:cs="Courier New" w:hint="default"/>
+      </w:rPr>
+    </w:lvl>
+    <w:lvl w:ilvl="8" w:tplc="04090005" w:tentative="1">
+      <w:start w:val="1"/>
+      <w:numFmt w:val="bullet"/>
+      <w:lvlText w:val=""/>
+      <w:lvlJc w:val="left"/>
+      <w:pPr>
+        <w:ind w:left="7200" w:hanging="360"/>
+      </w:pPr>
+      <w:rPr>
+        <w:rFonts w:ascii="Wingdings" w:hAnsi="Wingdings" w:hint="default"/>
+      </w:rPr>
+    </w:lvl>
+  </w:abstractNum>
+  <w:abstractNum w:abstractNumId="3" w15:restartNumberingAfterBreak="0">
     <w:nsid w:val="2F701CF9"/>
     <w:multiLevelType w:val="hybridMultilevel"/>
     <w:tmpl w:val="6DE0A338"/>
@@ -3599,7 +4015,7 @@
       </w:pPr>
     </w:lvl>
   </w:abstractNum>
-  <w:abstractNum w:abstractNumId="3" w15:restartNumberingAfterBreak="0">
+  <w:abstractNum w:abstractNumId="4" w15:restartNumberingAfterBreak="0">
     <w:nsid w:val="34D0501B"/>
     <w:multiLevelType w:val="hybridMultilevel"/>
     <w:tmpl w:val="881E7324"/>
@@ -3685,7 +4101,7 @@
       </w:pPr>
     </w:lvl>
   </w:abstractNum>
-  <w:abstractNum w:abstractNumId="4" w15:restartNumberingAfterBreak="0">
+  <w:abstractNum w:abstractNumId="5" w15:restartNumberingAfterBreak="0">
     <w:nsid w:val="60C7772D"/>
     <w:multiLevelType w:val="hybridMultilevel"/>
     <w:tmpl w:val="C0A03378"/>
@@ -3774,11 +4190,124 @@
       </w:pPr>
     </w:lvl>
   </w:abstractNum>
+  <w:abstractNum w:abstractNumId="6" w15:restartNumberingAfterBreak="0">
+    <w:nsid w:val="7DD81248"/>
+    <w:multiLevelType w:val="hybridMultilevel"/>
+    <w:tmpl w:val="0CD0D690"/>
+    <w:lvl w:ilvl="0" w:tplc="04090001">
+      <w:start w:val="1"/>
+      <w:numFmt w:val="bullet"/>
+      <w:lvlText w:val=""/>
+      <w:lvlJc w:val="left"/>
+      <w:pPr>
+        <w:ind w:left="720" w:hanging="360"/>
+      </w:pPr>
+      <w:rPr>
+        <w:rFonts w:ascii="Symbol" w:hAnsi="Symbol" w:hint="default"/>
+      </w:rPr>
+    </w:lvl>
+    <w:lvl w:ilvl="1" w:tplc="04090003" w:tentative="1">
+      <w:start w:val="1"/>
+      <w:numFmt w:val="bullet"/>
+      <w:lvlText w:val="o"/>
+      <w:lvlJc w:val="left"/>
+      <w:pPr>
+        <w:ind w:left="1440" w:hanging="360"/>
+      </w:pPr>
+      <w:rPr>
+        <w:rFonts w:ascii="Courier New" w:hAnsi="Courier New" w:cs="Courier New" w:hint="default"/>
+      </w:rPr>
+    </w:lvl>
+    <w:lvl w:ilvl="2" w:tplc="04090005" w:tentative="1">
+      <w:start w:val="1"/>
+      <w:numFmt w:val="bullet"/>
+      <w:lvlText w:val=""/>
+      <w:lvlJc w:val="left"/>
+      <w:pPr>
+        <w:ind w:left="2160" w:hanging="360"/>
+      </w:pPr>
+      <w:rPr>
+        <w:rFonts w:ascii="Wingdings" w:hAnsi="Wingdings" w:hint="default"/>
+      </w:rPr>
+    </w:lvl>
+    <w:lvl w:ilvl="3" w:tplc="04090001" w:tentative="1">
+      <w:start w:val="1"/>
+      <w:numFmt w:val="bullet"/>
+      <w:lvlText w:val=""/>
+      <w:lvlJc w:val="left"/>
+      <w:pPr>
+        <w:ind w:left="2880" w:hanging="360"/>
+      </w:pPr>
+      <w:rPr>
+        <w:rFonts w:ascii="Symbol" w:hAnsi="Symbol" w:hint="default"/>
+      </w:rPr>
+    </w:lvl>
+    <w:lvl w:ilvl="4" w:tplc="04090003" w:tentative="1">
+      <w:start w:val="1"/>
+      <w:numFmt w:val="bullet"/>
+      <w:lvlText w:val="o"/>
+      <w:lvlJc w:val="left"/>
+      <w:pPr>
+        <w:ind w:left="3600" w:hanging="360"/>
+      </w:pPr>
+      <w:rPr>
+        <w:rFonts w:ascii="Courier New" w:hAnsi="Courier New" w:cs="Courier New" w:hint="default"/>
+      </w:rPr>
+    </w:lvl>
+    <w:lvl w:ilvl="5" w:tplc="04090005" w:tentative="1">
+      <w:start w:val="1"/>
+      <w:numFmt w:val="bullet"/>
+      <w:lvlText w:val=""/>
+      <w:lvlJc w:val="left"/>
+      <w:pPr>
+        <w:ind w:left="4320" w:hanging="360"/>
+      </w:pPr>
+      <w:rPr>
+        <w:rFonts w:ascii="Wingdings" w:hAnsi="Wingdings" w:hint="default"/>
+      </w:rPr>
+    </w:lvl>
+    <w:lvl w:ilvl="6" w:tplc="04090001" w:tentative="1">
+      <w:start w:val="1"/>
+      <w:numFmt w:val="bullet"/>
+      <w:lvlText w:val=""/>
+      <w:lvlJc w:val="left"/>
+      <w:pPr>
+        <w:ind w:left="5040" w:hanging="360"/>
+      </w:pPr>
+      <w:rPr>
+        <w:rFonts w:ascii="Symbol" w:hAnsi="Symbol" w:hint="default"/>
+      </w:rPr>
+    </w:lvl>
+    <w:lvl w:ilvl="7" w:tplc="04090003" w:tentative="1">
+      <w:start w:val="1"/>
+      <w:numFmt w:val="bullet"/>
+      <w:lvlText w:val="o"/>
+      <w:lvlJc w:val="left"/>
+      <w:pPr>
+        <w:ind w:left="5760" w:hanging="360"/>
+      </w:pPr>
+      <w:rPr>
+        <w:rFonts w:ascii="Courier New" w:hAnsi="Courier New" w:cs="Courier New" w:hint="default"/>
+      </w:rPr>
+    </w:lvl>
+    <w:lvl w:ilvl="8" w:tplc="04090005" w:tentative="1">
+      <w:start w:val="1"/>
+      <w:numFmt w:val="bullet"/>
+      <w:lvlText w:val=""/>
+      <w:lvlJc w:val="left"/>
+      <w:pPr>
+        <w:ind w:left="6480" w:hanging="360"/>
+      </w:pPr>
+      <w:rPr>
+        <w:rFonts w:ascii="Wingdings" w:hAnsi="Wingdings" w:hint="default"/>
+      </w:rPr>
+    </w:lvl>
+  </w:abstractNum>
   <w:num w:numId="1" w16cid:durableId="1587836139">
-    <w:abstractNumId w:val="2"/>
+    <w:abstractNumId w:val="3"/>
   </w:num>
   <w:num w:numId="2" w16cid:durableId="1843742201">
-    <w:abstractNumId w:val="3"/>
+    <w:abstractNumId w:val="4"/>
   </w:num>
   <w:num w:numId="3" w16cid:durableId="2112817339">
     <w:abstractNumId w:val="1"/>
@@ -3787,7 +4316,13 @@
     <w:abstractNumId w:val="0"/>
   </w:num>
   <w:num w:numId="5" w16cid:durableId="753430050">
-    <w:abstractNumId w:val="4"/>
+    <w:abstractNumId w:val="5"/>
+  </w:num>
+  <w:num w:numId="6" w16cid:durableId="1124422130">
+    <w:abstractNumId w:val="6"/>
+  </w:num>
+  <w:num w:numId="7" w16cid:durableId="16808301">
+    <w:abstractNumId w:val="2"/>
   </w:num>
 </w:numbering>
 </file>
@@ -4530,6 +5065,18 @@
       <w:shd w:val="clear" w:color="auto" w:fill="E1DFDD"/>
     </w:rPr>
   </w:style>
+  <w:style w:type="character" w:styleId="Hipervnculovisitado">
+    <w:name w:val="FollowedHyperlink"/>
+    <w:basedOn w:val="Fuentedeprrafopredeter"/>
+    <w:uiPriority w:val="99"/>
+    <w:semiHidden/>
+    <w:unhideWhenUsed/>
+    <w:rsid w:val="00496027"/>
+    <w:rPr>
+      <w:color w:val="954F72" w:themeColor="followedHyperlink"/>
+      <w:u w:val="single"/>
+    </w:rPr>
+  </w:style>
 </w:styles>
 </file>
 

</xml_diff>